<commit_message>
Added constellation diagrams for BPSK and 4QAM
</commit_message>
<xml_diff>
--- a/Sowatzke_Project3.docx
+++ b/Sowatzke_Project3.docx
@@ -850,6 +850,7 @@
         </w:rPr>
         <w:t>takes length as an input argument and outputs a (</w:t>
       </w:r>
+      <w:proofErr w:type="gramStart"/>
       <w:r>
         <w:rPr>
           <w:rFonts w:ascii="Courier New" w:hAnsi="Courier New" w:cs="Courier New"/>
@@ -874,6 +875,7 @@
         </w:rPr>
         <w:t>length</w:t>
       </w:r>
+      <w:proofErr w:type="gramEnd"/>
       <w:r>
         <w:rPr>
           <w:rFonts w:ascii="Times New Roman" w:hAnsi="Times New Roman" w:cs="Times New Roman"/>
@@ -1012,15 +1014,49 @@
           <w:sz w:val="24"/>
           <w:szCs w:val="24"/>
         </w:rPr>
-        <w:t xml:space="preserve"> as input arguments. It, then, modulates the input binary sequency according to the input modulation size. This function only supports modulation sizes of 2 and </w:t>
-      </w:r>
-      <w:r>
-        <w:rPr>
-          <w:rFonts w:ascii="Times New Roman" w:hAnsi="Times New Roman" w:cs="Times New Roman"/>
-          <w:sz w:val="24"/>
-          <w:szCs w:val="24"/>
-        </w:rPr>
-        <w:t xml:space="preserve">4, which correspond to either BPSK or 4QAM modulation. After modulation is performed, the sequence of symbols, entitled </w:t>
+        <w:t xml:space="preserve"> as input arguments. It, then, modulates the input binary sequency according to the input modulation size. This function supports modulation sizes of 2 and </w:t>
+      </w:r>
+      <w:r>
+        <w:rPr>
+          <w:rFonts w:ascii="Times New Roman" w:hAnsi="Times New Roman" w:cs="Times New Roman"/>
+          <w:sz w:val="24"/>
+          <w:szCs w:val="24"/>
+        </w:rPr>
+        <w:t>4, which correspond to either BPSK or 4QAM modulation.</w:t>
+      </w:r>
+      <w:r>
+        <w:rPr>
+          <w:rFonts w:ascii="Times New Roman" w:hAnsi="Times New Roman" w:cs="Times New Roman"/>
+          <w:sz w:val="24"/>
+          <w:szCs w:val="24"/>
+        </w:rPr>
+        <w:t xml:space="preserve"> The constellation diagrams used for BPSK and 4QAM modulation are shown in Figures 2 and </w:t>
+      </w:r>
+      <w:proofErr w:type="gramStart"/>
+      <w:r>
+        <w:rPr>
+          <w:rFonts w:ascii="Times New Roman" w:hAnsi="Times New Roman" w:cs="Times New Roman"/>
+          <w:sz w:val="24"/>
+          <w:szCs w:val="24"/>
+        </w:rPr>
+        <w:t>3</w:t>
+      </w:r>
+      <w:proofErr w:type="gramEnd"/>
+      <w:r>
+        <w:rPr>
+          <w:rFonts w:ascii="Times New Roman" w:hAnsi="Times New Roman" w:cs="Times New Roman"/>
+          <w:sz w:val="24"/>
+          <w:szCs w:val="24"/>
+        </w:rPr>
+        <w:t xml:space="preserve"> respectively.</w:t>
+      </w:r>
+      <w:r>
+        <w:rPr>
+          <w:rFonts w:ascii="Times New Roman" w:hAnsi="Times New Roman" w:cs="Times New Roman"/>
+          <w:sz w:val="24"/>
+          <w:szCs w:val="24"/>
+        </w:rPr>
+        <w:t xml:space="preserve"> After modulation is performed, the sequence of symbols, entitled </w:t>
       </w:r>
       <w:r>
         <w:rPr>
@@ -1054,6 +1090,178 @@
         </w:rPr>
         <w:t xml:space="preserve">. </w:t>
       </w:r>
+    </w:p>
+    <w:p>
+      <w:pPr>
+        <w:jc w:val="center"/>
+        <w:rPr>
+          <w:rFonts w:ascii="Times New Roman" w:hAnsi="Times New Roman" w:cs="Times New Roman"/>
+          <w:sz w:val="24"/>
+          <w:szCs w:val="24"/>
+        </w:rPr>
+      </w:pPr>
+      <w:r>
+        <w:rPr>
+          <w:noProof/>
+        </w:rPr>
+        <w:drawing>
+          <wp:inline distT="0" distB="0" distL="0" distR="0" wp14:anchorId="09524C39" wp14:editId="7D60C272">
+            <wp:extent cx="2396519" cy="2286000"/>
+            <wp:effectExtent l="19050" t="19050" r="22860" b="19050"/>
+            <wp:docPr id="10" name="Picture 10"/>
+            <wp:cNvGraphicFramePr>
+              <a:graphicFrameLocks xmlns:a="http://schemas.openxmlformats.org/drawingml/2006/main" noChangeAspect="1"/>
+            </wp:cNvGraphicFramePr>
+            <a:graphic xmlns:a="http://schemas.openxmlformats.org/drawingml/2006/main">
+              <a:graphicData uri="http://schemas.openxmlformats.org/drawingml/2006/picture">
+                <pic:pic xmlns:pic="http://schemas.openxmlformats.org/drawingml/2006/picture">
+                  <pic:nvPicPr>
+                    <pic:cNvPr id="1" name=""/>
+                    <pic:cNvPicPr/>
+                  </pic:nvPicPr>
+                  <pic:blipFill>
+                    <a:blip r:embed="rId9"/>
+                    <a:stretch>
+                      <a:fillRect/>
+                    </a:stretch>
+                  </pic:blipFill>
+                  <pic:spPr>
+                    <a:xfrm>
+                      <a:off x="0" y="0"/>
+                      <a:ext cx="2396519" cy="2286000"/>
+                    </a:xfrm>
+                    <a:prstGeom prst="rect">
+                      <a:avLst/>
+                    </a:prstGeom>
+                    <a:ln>
+                      <a:solidFill>
+                        <a:schemeClr val="tx1"/>
+                      </a:solidFill>
+                    </a:ln>
+                  </pic:spPr>
+                </pic:pic>
+              </a:graphicData>
+            </a:graphic>
+          </wp:inline>
+        </w:drawing>
+      </w:r>
+    </w:p>
+    <w:p>
+      <w:pPr>
+        <w:jc w:val="center"/>
+        <w:rPr>
+          <w:rFonts w:ascii="Times New Roman" w:hAnsi="Times New Roman" w:cs="Times New Roman"/>
+          <w:sz w:val="24"/>
+          <w:szCs w:val="24"/>
+        </w:rPr>
+      </w:pPr>
+      <w:r>
+        <w:rPr>
+          <w:rFonts w:ascii="Times New Roman" w:hAnsi="Times New Roman" w:cs="Times New Roman"/>
+          <w:sz w:val="24"/>
+          <w:szCs w:val="24"/>
+        </w:rPr>
+        <w:t>Figure 2 – BPSK Constellation Diagram.</w:t>
+      </w:r>
+    </w:p>
+    <w:p>
+      <w:pPr>
+        <w:jc w:val="center"/>
+        <w:rPr>
+          <w:rFonts w:ascii="Times New Roman" w:hAnsi="Times New Roman" w:cs="Times New Roman"/>
+          <w:sz w:val="24"/>
+          <w:szCs w:val="24"/>
+        </w:rPr>
+      </w:pPr>
+      <w:r>
+        <w:rPr>
+          <w:noProof/>
+        </w:rPr>
+        <w:drawing>
+          <wp:inline distT="0" distB="0" distL="0" distR="0" wp14:anchorId="70995C5B" wp14:editId="77E33284">
+            <wp:extent cx="2429623" cy="2286000"/>
+            <wp:effectExtent l="19050" t="19050" r="27940" b="19050"/>
+            <wp:docPr id="11" name="Picture 11"/>
+            <wp:cNvGraphicFramePr>
+              <a:graphicFrameLocks xmlns:a="http://schemas.openxmlformats.org/drawingml/2006/main" noChangeAspect="1"/>
+            </wp:cNvGraphicFramePr>
+            <a:graphic xmlns:a="http://schemas.openxmlformats.org/drawingml/2006/main">
+              <a:graphicData uri="http://schemas.openxmlformats.org/drawingml/2006/picture">
+                <pic:pic xmlns:pic="http://schemas.openxmlformats.org/drawingml/2006/picture">
+                  <pic:nvPicPr>
+                    <pic:cNvPr id="1" name=""/>
+                    <pic:cNvPicPr/>
+                  </pic:nvPicPr>
+                  <pic:blipFill>
+                    <a:blip r:embed="rId10"/>
+                    <a:stretch>
+                      <a:fillRect/>
+                    </a:stretch>
+                  </pic:blipFill>
+                  <pic:spPr>
+                    <a:xfrm>
+                      <a:off x="0" y="0"/>
+                      <a:ext cx="2429623" cy="2286000"/>
+                    </a:xfrm>
+                    <a:prstGeom prst="rect">
+                      <a:avLst/>
+                    </a:prstGeom>
+                    <a:ln>
+                      <a:solidFill>
+                        <a:schemeClr val="tx1"/>
+                      </a:solidFill>
+                    </a:ln>
+                  </pic:spPr>
+                </pic:pic>
+              </a:graphicData>
+            </a:graphic>
+          </wp:inline>
+        </w:drawing>
+      </w:r>
+    </w:p>
+    <w:p>
+      <w:pPr>
+        <w:rPr>
+          <w:rFonts w:ascii="Times New Roman" w:hAnsi="Times New Roman" w:cs="Times New Roman"/>
+          <w:sz w:val="24"/>
+          <w:szCs w:val="24"/>
+        </w:rPr>
+      </w:pPr>
+      <w:r>
+        <w:rPr>
+          <w:rFonts w:ascii="Times New Roman" w:hAnsi="Times New Roman" w:cs="Times New Roman"/>
+          <w:sz w:val="24"/>
+          <w:szCs w:val="24"/>
+        </w:rPr>
+        <w:t>Figure 3 – 4QAM Constellation Diagram using Gray Mapping (</w:t>
+      </w:r>
+      <w:proofErr w:type="gramStart"/>
+      <w:r>
+        <w:rPr>
+          <w:rFonts w:ascii="Times New Roman" w:hAnsi="Times New Roman" w:cs="Times New Roman"/>
+          <w:sz w:val="24"/>
+          <w:szCs w:val="24"/>
+        </w:rPr>
+        <w:t>i.e.</w:t>
+      </w:r>
+      <w:proofErr w:type="gramEnd"/>
+      <w:r>
+        <w:rPr>
+          <w:rFonts w:ascii="Times New Roman" w:hAnsi="Times New Roman" w:cs="Times New Roman"/>
+          <w:sz w:val="24"/>
+          <w:szCs w:val="24"/>
+        </w:rPr>
+        <w:t xml:space="preserve"> the Nearest Symbol Differs by Only One Bit).</w:t>
+      </w:r>
+    </w:p>
+    <w:p>
+      <w:pPr>
+        <w:rPr>
+          <w:rFonts w:ascii="Times New Roman" w:hAnsi="Times New Roman" w:cs="Times New Roman"/>
+          <w:sz w:val="24"/>
+          <w:szCs w:val="24"/>
+        </w:rPr>
+      </w:pPr>
     </w:p>
     <w:p>
       <w:pPr>
@@ -2749,7 +2957,25 @@
           <w:sz w:val="24"/>
           <w:szCs w:val="24"/>
         </w:rPr>
-        <w:t xml:space="preserve">the decision boundaries shown in Figures </w:t>
+        <w:t xml:space="preserve">the decision boundaries shown in </w:t>
+      </w:r>
+      <w:proofErr w:type="gramStart"/>
+      <w:r>
+        <w:rPr>
+          <w:rFonts w:ascii="Times New Roman" w:eastAsiaTheme="minorEastAsia" w:hAnsi="Times New Roman" w:cs="Times New Roman"/>
+          <w:sz w:val="24"/>
+          <w:szCs w:val="24"/>
+        </w:rPr>
+        <w:t>Figures</w:t>
+      </w:r>
+      <w:proofErr w:type="gramEnd"/>
+      <w:r>
+        <w:rPr>
+          <w:rFonts w:ascii="Times New Roman" w:eastAsiaTheme="minorEastAsia" w:hAnsi="Times New Roman" w:cs="Times New Roman"/>
+          <w:sz w:val="24"/>
+          <w:szCs w:val="24"/>
+        </w:rPr>
+        <w:t xml:space="preserve"> </w:t>
       </w:r>
       <w:r>
         <w:rPr>
@@ -2800,7 +3026,7 @@
                     <pic:cNvPicPr/>
                   </pic:nvPicPr>
                   <pic:blipFill>
-                    <a:blip r:embed="rId9" cstate="print">
+                    <a:blip r:embed="rId11" cstate="print">
                       <a:extLst>
                         <a:ext uri="{28A0092B-C50C-407E-A947-70E740481C1C}">
                           <a14:useLocalDpi xmlns:a14="http://schemas.microsoft.com/office/drawing/2010/main" val="0"/>
@@ -3583,7 +3809,25 @@
           <w:sz w:val="24"/>
           <w:szCs w:val="24"/>
         </w:rPr>
-        <w:t xml:space="preserve"> tolerances of passband and stopband respectively</w:t>
+        <w:t xml:space="preserve"> tolerances of passband and </w:t>
+      </w:r>
+      <w:proofErr w:type="gramStart"/>
+      <w:r>
+        <w:rPr>
+          <w:rFonts w:ascii="Times New Roman" w:eastAsiaTheme="minorEastAsia" w:hAnsi="Times New Roman" w:cs="Times New Roman"/>
+          <w:sz w:val="24"/>
+          <w:szCs w:val="24"/>
+        </w:rPr>
+        <w:t>stopband</w:t>
+      </w:r>
+      <w:proofErr w:type="gramEnd"/>
+      <w:r>
+        <w:rPr>
+          <w:rFonts w:ascii="Times New Roman" w:eastAsiaTheme="minorEastAsia" w:hAnsi="Times New Roman" w:cs="Times New Roman"/>
+          <w:sz w:val="24"/>
+          <w:szCs w:val="24"/>
+        </w:rPr>
+        <w:t xml:space="preserve"> respectively</w:t>
       </w:r>
       <w:r>
         <w:rPr>
@@ -3599,7 +3843,25 @@
           <w:sz w:val="24"/>
           <w:szCs w:val="24"/>
         </w:rPr>
-        <w:t xml:space="preserve"> More details on the passband and transition bands is detailed in section 3.3</w:t>
+        <w:t xml:space="preserve"> More details on the passband and transition bands </w:t>
+      </w:r>
+      <w:proofErr w:type="gramStart"/>
+      <w:r>
+        <w:rPr>
+          <w:rFonts w:ascii="Times New Roman" w:eastAsiaTheme="minorEastAsia" w:hAnsi="Times New Roman" w:cs="Times New Roman"/>
+          <w:sz w:val="24"/>
+          <w:szCs w:val="24"/>
+        </w:rPr>
+        <w:t>is</w:t>
+      </w:r>
+      <w:proofErr w:type="gramEnd"/>
+      <w:r>
+        <w:rPr>
+          <w:rFonts w:ascii="Times New Roman" w:eastAsiaTheme="minorEastAsia" w:hAnsi="Times New Roman" w:cs="Times New Roman"/>
+          <w:sz w:val="24"/>
+          <w:szCs w:val="24"/>
+        </w:rPr>
+        <w:t xml:space="preserve"> detailed in section 3.3</w:t>
       </w:r>
       <w:r>
         <w:rPr>
@@ -4074,7 +4336,7 @@
                     <pic:cNvPicPr/>
                   </pic:nvPicPr>
                   <pic:blipFill>
-                    <a:blip r:embed="rId10"/>
+                    <a:blip r:embed="rId12"/>
                     <a:stretch>
                       <a:fillRect/>
                     </a:stretch>
@@ -5652,7 +5914,27 @@
           <w:sz w:val="24"/>
           <w:szCs w:val="24"/>
         </w:rPr>
-        <w:t xml:space="preserve"> are the window size and the probability of false alarm respectively.</w:t>
+        <w:t xml:space="preserve"> are the window size and the probability of false </w:t>
+      </w:r>
+      <w:proofErr w:type="gramStart"/>
+      <w:r>
+        <w:rPr>
+          <w:rFonts w:ascii="Times New Roman" w:hAnsi="Times New Roman" w:cs="Times New Roman"/>
+          <w:color w:val="000000"/>
+          <w:sz w:val="24"/>
+          <w:szCs w:val="24"/>
+        </w:rPr>
+        <w:t>alarm</w:t>
+      </w:r>
+      <w:proofErr w:type="gramEnd"/>
+      <w:r>
+        <w:rPr>
+          <w:rFonts w:ascii="Times New Roman" w:hAnsi="Times New Roman" w:cs="Times New Roman"/>
+          <w:color w:val="000000"/>
+          <w:sz w:val="24"/>
+          <w:szCs w:val="24"/>
+        </w:rPr>
+        <w:t xml:space="preserve"> respectively.</w:t>
       </w:r>
     </w:p>
     <w:p>
@@ -5776,7 +6058,7 @@
                     <pic:cNvPicPr/>
                   </pic:nvPicPr>
                   <pic:blipFill>
-                    <a:blip r:embed="rId11"/>
+                    <a:blip r:embed="rId13"/>
                     <a:stretch>
                       <a:fillRect/>
                     </a:stretch>
@@ -6806,7 +7088,7 @@
                     <pic:cNvPicPr/>
                   </pic:nvPicPr>
                   <pic:blipFill>
-                    <a:blip r:embed="rId12"/>
+                    <a:blip r:embed="rId14"/>
                     <a:stretch>
                       <a:fillRect/>
                     </a:stretch>
@@ -9775,7 +10057,25 @@
           <w:sz w:val="24"/>
           <w:szCs w:val="24"/>
         </w:rPr>
-        <w:t xml:space="preserve"> is the smallest frequency we wish to detect. This transition band width ensures that frequencies </w:t>
+        <w:t xml:space="preserve"> is the smallest frequency we wish to </w:t>
+      </w:r>
+      <w:proofErr w:type="gramStart"/>
+      <w:r>
+        <w:rPr>
+          <w:rFonts w:ascii="Times New Roman" w:eastAsiaTheme="minorEastAsia" w:hAnsi="Times New Roman" w:cs="Times New Roman"/>
+          <w:sz w:val="24"/>
+          <w:szCs w:val="24"/>
+        </w:rPr>
+        <w:t>detect.</w:t>
+      </w:r>
+      <w:proofErr w:type="gramEnd"/>
+      <w:r>
+        <w:rPr>
+          <w:rFonts w:ascii="Times New Roman" w:eastAsiaTheme="minorEastAsia" w:hAnsi="Times New Roman" w:cs="Times New Roman"/>
+          <w:sz w:val="24"/>
+          <w:szCs w:val="24"/>
+        </w:rPr>
+        <w:t xml:space="preserve"> This transition band width ensures that frequencies </w:t>
       </w:r>
       <m:oMath>
         <m:r>
@@ -9975,7 +10275,7 @@
                     <pic:cNvPicPr/>
                   </pic:nvPicPr>
                   <pic:blipFill>
-                    <a:blip r:embed="rId13">
+                    <a:blip r:embed="rId15">
                       <a:extLst>
                         <a:ext uri="{28A0092B-C50C-407E-A947-70E740481C1C}">
                           <a14:useLocalDpi xmlns:a14="http://schemas.microsoft.com/office/drawing/2010/main" val="0"/>
@@ -10695,7 +10995,7 @@
                     <pic:cNvPicPr/>
                   </pic:nvPicPr>
                   <pic:blipFill>
-                    <a:blip r:embed="rId14">
+                    <a:blip r:embed="rId16">
                       <a:extLst>
                         <a:ext uri="{28A0092B-C50C-407E-A947-70E740481C1C}">
                           <a14:useLocalDpi xmlns:a14="http://schemas.microsoft.com/office/drawing/2010/main" val="0"/>
@@ -10952,7 +11252,7 @@
                     <pic:cNvPicPr/>
                   </pic:nvPicPr>
                   <pic:blipFill>
-                    <a:blip r:embed="rId15">
+                    <a:blip r:embed="rId17">
                       <a:extLst>
                         <a:ext uri="{28A0092B-C50C-407E-A947-70E740481C1C}">
                           <a14:useLocalDpi xmlns:a14="http://schemas.microsoft.com/office/drawing/2010/main" val="0"/>
@@ -11084,7 +11384,7 @@
                     <pic:cNvPicPr/>
                   </pic:nvPicPr>
                   <pic:blipFill>
-                    <a:blip r:embed="rId16">
+                    <a:blip r:embed="rId18">
                       <a:extLst>
                         <a:ext uri="{28A0092B-C50C-407E-A947-70E740481C1C}">
                           <a14:useLocalDpi xmlns:a14="http://schemas.microsoft.com/office/drawing/2010/main" val="0"/>

</xml_diff>

<commit_message>
Finished Algorithm Section of Report
</commit_message>
<xml_diff>
--- a/Sowatzke_Project3.docx
+++ b/Sowatzke_Project3.docx
@@ -1253,15 +1253,6 @@
         </w:rPr>
         <w:t xml:space="preserve"> the Nearest Symbol Differs by Only One Bit).</w:t>
       </w:r>
-    </w:p>
-    <w:p>
-      <w:pPr>
-        <w:rPr>
-          <w:rFonts w:ascii="Times New Roman" w:hAnsi="Times New Roman" w:cs="Times New Roman"/>
-          <w:sz w:val="24"/>
-          <w:szCs w:val="24"/>
-        </w:rPr>
-      </w:pPr>
     </w:p>
     <w:p>
       <w:pPr>
@@ -2911,16 +2902,24 @@
       </w:r>
       <w:r>
         <w:rPr>
-          <w:rFonts w:ascii="Times New Roman" w:eastAsiaTheme="minorEastAsia" w:hAnsi="Times New Roman" w:cs="Times New Roman"/>
-          <w:sz w:val="24"/>
-          <w:szCs w:val="24"/>
-        </w:rPr>
-        <w:t xml:space="preserve">Receiver function takes the modulation size, </w:t>
+          <w:rFonts w:ascii="Courier New" w:eastAsiaTheme="minorEastAsia" w:hAnsi="Courier New" w:cs="Courier New"/>
+          <w:sz w:val="24"/>
+          <w:szCs w:val="24"/>
+        </w:rPr>
+        <w:t>Receiver</w:t>
+      </w:r>
+      <w:r>
+        <w:rPr>
+          <w:rFonts w:ascii="Times New Roman" w:eastAsiaTheme="minorEastAsia" w:hAnsi="Times New Roman" w:cs="Times New Roman"/>
+          <w:sz w:val="24"/>
+          <w:szCs w:val="24"/>
+        </w:rPr>
+        <w:t xml:space="preserve"> function takes the modulation size, </w:t>
       </w:r>
       <w:proofErr w:type="spellStart"/>
       <w:r>
         <w:rPr>
-          <w:rFonts w:ascii="Times New Roman" w:eastAsiaTheme="minorEastAsia" w:hAnsi="Times New Roman" w:cs="Times New Roman"/>
+          <w:rFonts w:ascii="Courier New" w:eastAsiaTheme="minorEastAsia" w:hAnsi="Courier New" w:cs="Courier New"/>
           <w:sz w:val="24"/>
           <w:szCs w:val="24"/>
         </w:rPr>
@@ -2933,163 +2932,84 @@
           <w:sz w:val="24"/>
           <w:szCs w:val="24"/>
         </w:rPr>
-        <w:t>, and the received signal, y, as inputs. It determines the received s</w:t>
-      </w:r>
-      <w:r>
-        <w:rPr>
-          <w:rFonts w:ascii="Times New Roman" w:eastAsiaTheme="minorEastAsia" w:hAnsi="Times New Roman" w:cs="Times New Roman"/>
-          <w:sz w:val="24"/>
-          <w:szCs w:val="24"/>
-        </w:rPr>
-        <w:t>ymbols in the signal</w:t>
-      </w:r>
-      <w:r>
-        <w:rPr>
-          <w:rFonts w:ascii="Times New Roman" w:eastAsiaTheme="minorEastAsia" w:hAnsi="Times New Roman" w:cs="Times New Roman"/>
-          <w:sz w:val="24"/>
-          <w:szCs w:val="24"/>
-        </w:rPr>
-        <w:t xml:space="preserve"> used </w:t>
-      </w:r>
-      <w:r>
-        <w:rPr>
-          <w:rFonts w:ascii="Times New Roman" w:eastAsiaTheme="minorEastAsia" w:hAnsi="Times New Roman" w:cs="Times New Roman"/>
-          <w:sz w:val="24"/>
-          <w:szCs w:val="24"/>
-        </w:rPr>
-        <w:t xml:space="preserve">the decision boundaries shown in </w:t>
-      </w:r>
-      <w:proofErr w:type="gramStart"/>
-      <w:r>
-        <w:rPr>
-          <w:rFonts w:ascii="Times New Roman" w:eastAsiaTheme="minorEastAsia" w:hAnsi="Times New Roman" w:cs="Times New Roman"/>
-          <w:sz w:val="24"/>
-          <w:szCs w:val="24"/>
-        </w:rPr>
-        <w:t>Figures</w:t>
-      </w:r>
-      <w:proofErr w:type="gramEnd"/>
-      <w:r>
-        <w:rPr>
-          <w:rFonts w:ascii="Times New Roman" w:eastAsiaTheme="minorEastAsia" w:hAnsi="Times New Roman" w:cs="Times New Roman"/>
-          <w:sz w:val="24"/>
-          <w:szCs w:val="24"/>
-        </w:rPr>
-        <w:t xml:space="preserve"> </w:t>
-      </w:r>
-      <w:r>
-        <w:rPr>
-          <w:rFonts w:ascii="Times New Roman" w:eastAsiaTheme="minorEastAsia" w:hAnsi="Times New Roman" w:cs="Times New Roman"/>
-          <w:sz w:val="24"/>
-          <w:szCs w:val="24"/>
-        </w:rPr>
-        <w:t xml:space="preserve"> </w:t>
-      </w:r>
-    </w:p>
-    <w:p>
-      <w:pPr>
-        <w:rPr>
-          <w:rFonts w:ascii="Times New Roman" w:eastAsiaTheme="minorEastAsia" w:hAnsi="Times New Roman" w:cs="Times New Roman"/>
-          <w:sz w:val="24"/>
-          <w:szCs w:val="24"/>
-        </w:rPr>
-      </w:pPr>
-    </w:p>
-    <w:p>
-      <w:pPr>
-        <w:rPr>
-          <w:rFonts w:ascii="Times New Roman" w:hAnsi="Times New Roman" w:cs="Times New Roman"/>
-          <w:sz w:val="24"/>
-          <w:szCs w:val="24"/>
-        </w:rPr>
-      </w:pPr>
-      <w:r>
-        <w:rPr>
-          <w:rFonts w:ascii="Times New Roman" w:hAnsi="Times New Roman" w:cs="Times New Roman"/>
-          <w:noProof/>
-          <w:sz w:val="24"/>
-          <w:szCs w:val="24"/>
-        </w:rPr>
-        <w:drawing>
-          <wp:inline distT="0" distB="0" distL="0" distR="0" wp14:anchorId="25090BDB" wp14:editId="3442FE2B">
-            <wp:extent cx="5943600" cy="2460544"/>
-            <wp:effectExtent l="19050" t="19050" r="19050" b="16510"/>
-            <wp:docPr id="1" name="Picture 1"/>
-            <wp:cNvGraphicFramePr>
-              <a:graphicFrameLocks xmlns:a="http://schemas.openxmlformats.org/drawingml/2006/main" noChangeAspect="1"/>
-            </wp:cNvGraphicFramePr>
-            <a:graphic xmlns:a="http://schemas.openxmlformats.org/drawingml/2006/main">
-              <a:graphicData uri="http://schemas.openxmlformats.org/drawingml/2006/picture">
-                <pic:pic xmlns:pic="http://schemas.openxmlformats.org/drawingml/2006/picture">
-                  <pic:nvPicPr>
-                    <pic:cNvPr id="1" name="Picture 1"/>
-                    <pic:cNvPicPr/>
-                  </pic:nvPicPr>
-                  <pic:blipFill>
-                    <a:blip r:embed="rId11" cstate="print">
-                      <a:extLst>
-                        <a:ext uri="{28A0092B-C50C-407E-A947-70E740481C1C}">
-                          <a14:useLocalDpi xmlns:a14="http://schemas.microsoft.com/office/drawing/2010/main" val="0"/>
-                        </a:ext>
-                      </a:extLst>
-                    </a:blip>
-                    <a:stretch>
-                      <a:fillRect/>
-                    </a:stretch>
-                  </pic:blipFill>
-                  <pic:spPr>
-                    <a:xfrm>
-                      <a:off x="0" y="0"/>
-                      <a:ext cx="5943600" cy="2460544"/>
-                    </a:xfrm>
-                    <a:prstGeom prst="rect">
-                      <a:avLst/>
-                    </a:prstGeom>
-                    <a:ln>
-                      <a:solidFill>
-                        <a:schemeClr val="tx1"/>
-                      </a:solidFill>
-                    </a:ln>
-                  </pic:spPr>
-                </pic:pic>
-              </a:graphicData>
-            </a:graphic>
-          </wp:inline>
-        </w:drawing>
-      </w:r>
-    </w:p>
-    <w:p>
-      <w:pPr>
-        <w:rPr>
-          <w:rFonts w:ascii="Times New Roman" w:hAnsi="Times New Roman" w:cs="Times New Roman"/>
-          <w:sz w:val="24"/>
-          <w:szCs w:val="24"/>
-        </w:rPr>
-      </w:pPr>
-      <w:r>
-        <w:rPr>
-          <w:rFonts w:ascii="Times New Roman" w:hAnsi="Times New Roman" w:cs="Times New Roman"/>
-          <w:sz w:val="24"/>
-          <w:szCs w:val="24"/>
-        </w:rPr>
-        <w:t xml:space="preserve">Figure 1 – Block diagram </w:t>
-      </w:r>
-      <w:r>
-        <w:rPr>
-          <w:rFonts w:ascii="Times New Roman" w:hAnsi="Times New Roman" w:cs="Times New Roman"/>
-          <w:sz w:val="24"/>
-          <w:szCs w:val="24"/>
-        </w:rPr>
-        <w:t>displaying the calculation and flow of data through the power calculation partition of the algorit</w:t>
-      </w:r>
-      <w:r>
-        <w:rPr>
-          <w:rFonts w:ascii="Times New Roman" w:hAnsi="Times New Roman" w:cs="Times New Roman"/>
-          <w:sz w:val="24"/>
-          <w:szCs w:val="24"/>
-        </w:rPr>
-        <w:t>hm.</w:t>
-      </w:r>
+        <w:t xml:space="preserve">, and the received signal, </w:t>
+      </w:r>
+      <w:r>
+        <w:rPr>
+          <w:rFonts w:ascii="Courier New" w:eastAsiaTheme="minorEastAsia" w:hAnsi="Courier New" w:cs="Courier New"/>
+          <w:sz w:val="24"/>
+          <w:szCs w:val="24"/>
+        </w:rPr>
+        <w:t>y</w:t>
+      </w:r>
+      <w:r>
+        <w:rPr>
+          <w:rFonts w:ascii="Times New Roman" w:eastAsiaTheme="minorEastAsia" w:hAnsi="Times New Roman" w:cs="Times New Roman"/>
+          <w:sz w:val="24"/>
+          <w:szCs w:val="24"/>
+        </w:rPr>
+        <w:t>, as inputs. I</w:t>
+      </w:r>
+      <w:r>
+        <w:rPr>
+          <w:rFonts w:ascii="Times New Roman" w:eastAsiaTheme="minorEastAsia" w:hAnsi="Times New Roman" w:cs="Times New Roman"/>
+          <w:sz w:val="24"/>
+          <w:szCs w:val="24"/>
+        </w:rPr>
+        <w:t xml:space="preserve">f the modulation size is 2, </w:t>
+      </w:r>
+      <w:r>
+        <w:rPr>
+          <w:rFonts w:ascii="Times New Roman" w:eastAsiaTheme="minorEastAsia" w:hAnsi="Times New Roman" w:cs="Times New Roman"/>
+          <w:sz w:val="24"/>
+          <w:szCs w:val="24"/>
+        </w:rPr>
+        <w:t xml:space="preserve">BPSK modulation was used, and the decision boundary is the imaginary axis. If the modulation size is 4, 4QAM modulation was used, and the decision boundaries are formed by the real and imaginary axes. Using the decision boundaries, estimated symbols can be determined. The Receiver function returns these estimated symbols in a vector </w:t>
+      </w:r>
+      <w:proofErr w:type="spellStart"/>
+      <w:r>
+        <w:rPr>
+          <w:rFonts w:ascii="Courier New" w:eastAsiaTheme="minorEastAsia" w:hAnsi="Courier New" w:cs="Courier New"/>
+          <w:sz w:val="24"/>
+          <w:szCs w:val="24"/>
+        </w:rPr>
+        <w:t>est_sym</w:t>
+      </w:r>
+      <w:proofErr w:type="spellEnd"/>
+      <w:r>
+        <w:rPr>
+          <w:rFonts w:ascii="Times New Roman" w:eastAsiaTheme="minorEastAsia" w:hAnsi="Times New Roman" w:cs="Times New Roman"/>
+          <w:sz w:val="24"/>
+          <w:szCs w:val="24"/>
+        </w:rPr>
+        <w:t xml:space="preserve">. The output vector is formatted according to the constellation </w:t>
+      </w:r>
+      <w:r>
+        <w:rPr>
+          <w:rFonts w:ascii="Times New Roman" w:eastAsiaTheme="minorEastAsia" w:hAnsi="Times New Roman" w:cs="Times New Roman"/>
+          <w:sz w:val="24"/>
+          <w:szCs w:val="24"/>
+        </w:rPr>
+        <w:t>diagram corresponding to its modulation size (See Figures 2 and 3).</w:t>
+      </w:r>
+    </w:p>
+    <w:p>
+      <w:pPr>
+        <w:rPr>
+          <w:rFonts w:ascii="Times New Roman" w:eastAsiaTheme="minorEastAsia" w:hAnsi="Times New Roman" w:cs="Times New Roman"/>
+          <w:sz w:val="24"/>
+          <w:szCs w:val="24"/>
+        </w:rPr>
+      </w:pPr>
+    </w:p>
+    <w:p>
+      <w:pPr>
+        <w:rPr>
+          <w:rFonts w:ascii="Times New Roman" w:hAnsi="Times New Roman" w:cs="Times New Roman"/>
+          <w:sz w:val="24"/>
+          <w:szCs w:val="24"/>
+        </w:rPr>
+      </w:pPr>
     </w:p>
     <w:p>
       <w:pPr>
@@ -3120,9 +3040,134 @@
           <w:sz w:val="24"/>
           <w:szCs w:val="24"/>
         </w:rPr>
-        <w:t>1.1</w:t>
-      </w:r>
-      <w:r>
+        <w:t>5 Demodulation</w:t>
+      </w:r>
+    </w:p>
+    <w:p>
+      <w:pPr>
+        <w:rPr>
+          <w:rFonts w:ascii="Times New Roman" w:hAnsi="Times New Roman" w:cs="Times New Roman"/>
+          <w:sz w:val="24"/>
+          <w:szCs w:val="24"/>
+        </w:rPr>
+      </w:pPr>
+      <w:r>
+        <w:rPr>
+          <w:rFonts w:ascii="Times New Roman" w:hAnsi="Times New Roman" w:cs="Times New Roman"/>
+          <w:sz w:val="24"/>
+          <w:szCs w:val="24"/>
+        </w:rPr>
+        <w:t xml:space="preserve">The </w:t>
+      </w:r>
+      <w:proofErr w:type="spellStart"/>
+      <w:r>
+        <w:rPr>
+          <w:rFonts w:ascii="Courier New" w:hAnsi="Courier New" w:cs="Courier New"/>
+          <w:sz w:val="24"/>
+          <w:szCs w:val="24"/>
+        </w:rPr>
+        <w:t>Demod</w:t>
+      </w:r>
+      <w:proofErr w:type="spellEnd"/>
+      <w:r>
+        <w:rPr>
+          <w:rFonts w:ascii="Times New Roman" w:hAnsi="Times New Roman" w:cs="Times New Roman"/>
+          <w:sz w:val="24"/>
+          <w:szCs w:val="24"/>
+        </w:rPr>
+        <w:t xml:space="preserve"> function takes the vector of estimated symbols, </w:t>
+      </w:r>
+      <w:proofErr w:type="spellStart"/>
+      <w:r>
+        <w:rPr>
+          <w:rFonts w:ascii="Courier New" w:hAnsi="Courier New" w:cs="Courier New"/>
+          <w:sz w:val="24"/>
+          <w:szCs w:val="24"/>
+        </w:rPr>
+        <w:t>est_sym</w:t>
+      </w:r>
+      <w:proofErr w:type="spellEnd"/>
+      <w:r>
+        <w:rPr>
+          <w:rFonts w:ascii="Times New Roman" w:hAnsi="Times New Roman" w:cs="Times New Roman"/>
+          <w:sz w:val="24"/>
+          <w:szCs w:val="24"/>
+        </w:rPr>
+        <w:t xml:space="preserve">, as an input. Examining the imaginary part of the first symbol, the </w:t>
+      </w:r>
+      <w:proofErr w:type="spellStart"/>
+      <w:r>
+        <w:rPr>
+          <w:rFonts w:ascii="Courier New" w:hAnsi="Courier New" w:cs="Courier New"/>
+          <w:sz w:val="24"/>
+          <w:szCs w:val="24"/>
+        </w:rPr>
+        <w:t>Demod</w:t>
+      </w:r>
+      <w:proofErr w:type="spellEnd"/>
+      <w:r>
+        <w:rPr>
+          <w:rFonts w:ascii="Times New Roman" w:hAnsi="Times New Roman" w:cs="Times New Roman"/>
+          <w:sz w:val="24"/>
+          <w:szCs w:val="24"/>
+        </w:rPr>
+        <w:t xml:space="preserve"> function determines if </w:t>
+      </w:r>
+      <w:r>
+        <w:rPr>
+          <w:rFonts w:ascii="Times New Roman" w:hAnsi="Times New Roman" w:cs="Times New Roman"/>
+          <w:sz w:val="24"/>
+          <w:szCs w:val="24"/>
+        </w:rPr>
+        <w:t>BPSK or 4QAM modulation was used. If the imaginary part of the symbol is zero, BPSK modulation was used. Otherwise, 4QAM modulation was used.</w:t>
+      </w:r>
+      <w:r>
+        <w:rPr>
+          <w:rFonts w:ascii="Times New Roman" w:hAnsi="Times New Roman" w:cs="Times New Roman"/>
+          <w:sz w:val="24"/>
+          <w:szCs w:val="24"/>
+        </w:rPr>
+        <w:t xml:space="preserve"> Using Figures 2 and 3, the estimated binary sequence can be determined. This binary sequence is formatted as a vector entitled </w:t>
+      </w:r>
+      <w:proofErr w:type="spellStart"/>
+      <w:r>
+        <w:rPr>
+          <w:rFonts w:ascii="Courier New" w:hAnsi="Courier New" w:cs="Courier New"/>
+          <w:sz w:val="24"/>
+          <w:szCs w:val="24"/>
+        </w:rPr>
+        <w:t>est_bits</w:t>
+      </w:r>
+      <w:proofErr w:type="spellEnd"/>
+      <w:r>
+        <w:rPr>
+          <w:rFonts w:ascii="Times New Roman" w:hAnsi="Times New Roman" w:cs="Times New Roman"/>
+          <w:sz w:val="24"/>
+          <w:szCs w:val="24"/>
+        </w:rPr>
+        <w:t xml:space="preserve"> and is output by the </w:t>
+      </w:r>
+      <w:proofErr w:type="spellStart"/>
+      <w:r>
+        <w:rPr>
+          <w:rFonts w:ascii="Courier New" w:hAnsi="Courier New" w:cs="Courier New"/>
+          <w:sz w:val="24"/>
+          <w:szCs w:val="24"/>
+        </w:rPr>
+        <w:t>Demod</w:t>
+      </w:r>
+      <w:proofErr w:type="spellEnd"/>
+      <w:r>
+        <w:rPr>
+          <w:rFonts w:ascii="Times New Roman" w:hAnsi="Times New Roman" w:cs="Times New Roman"/>
+          <w:sz w:val="24"/>
+          <w:szCs w:val="24"/>
+        </w:rPr>
+        <w:t xml:space="preserve"> function.</w:t>
+      </w:r>
+    </w:p>
+    <w:p>
+      <w:pPr>
         <w:rPr>
           <w:rFonts w:ascii="Times New Roman" w:hAnsi="Times New Roman" w:cs="Times New Roman"/>
           <w:b/>
@@ -3130,8 +3175,7 @@
           <w:sz w:val="24"/>
           <w:szCs w:val="24"/>
         </w:rPr>
-        <w:tab/>
-      </w:r>
+      </w:pPr>
       <w:r>
         <w:rPr>
           <w:rFonts w:ascii="Times New Roman" w:hAnsi="Times New Roman" w:cs="Times New Roman"/>
@@ -3140,104 +3184,24 @@
           <w:sz w:val="24"/>
           <w:szCs w:val="24"/>
         </w:rPr>
-        <w:t>Standard Deviation Calculation</w:t>
-      </w:r>
-    </w:p>
-    <w:p>
-      <w:pPr>
-        <w:rPr>
-          <w:rFonts w:ascii="Times New Roman" w:hAnsi="Times New Roman" w:cs="Times New Roman"/>
-          <w:sz w:val="24"/>
-          <w:szCs w:val="24"/>
-        </w:rPr>
-      </w:pPr>
-      <w:r>
-        <w:rPr>
-          <w:rFonts w:ascii="Times New Roman" w:hAnsi="Times New Roman" w:cs="Times New Roman"/>
-          <w:sz w:val="24"/>
-          <w:szCs w:val="24"/>
-        </w:rPr>
-        <w:t>My algorithm estimates the standard deviation of the</w:t>
-      </w:r>
-      <w:r>
-        <w:rPr>
-          <w:rFonts w:ascii="Times New Roman" w:hAnsi="Times New Roman" w:cs="Times New Roman"/>
-          <w:sz w:val="24"/>
-          <w:szCs w:val="24"/>
-        </w:rPr>
-        <w:t xml:space="preserve"> additive</w:t>
-      </w:r>
-      <w:r>
-        <w:rPr>
-          <w:rFonts w:ascii="Times New Roman" w:hAnsi="Times New Roman" w:cs="Times New Roman"/>
-          <w:sz w:val="24"/>
-          <w:szCs w:val="24"/>
-        </w:rPr>
-        <w:t xml:space="preserve"> </w:t>
-      </w:r>
-      <w:r>
-        <w:rPr>
-          <w:rFonts w:ascii="Times New Roman" w:hAnsi="Times New Roman" w:cs="Times New Roman"/>
-          <w:sz w:val="24"/>
-          <w:szCs w:val="24"/>
-        </w:rPr>
-        <w:t>white</w:t>
-      </w:r>
-      <w:r>
-        <w:rPr>
-          <w:rFonts w:ascii="Times New Roman" w:hAnsi="Times New Roman" w:cs="Times New Roman"/>
-          <w:sz w:val="24"/>
-          <w:szCs w:val="24"/>
-        </w:rPr>
-        <w:t xml:space="preserve"> </w:t>
-      </w:r>
-      <w:r>
-        <w:rPr>
-          <w:rFonts w:ascii="Times New Roman" w:hAnsi="Times New Roman" w:cs="Times New Roman"/>
-          <w:sz w:val="24"/>
-          <w:szCs w:val="24"/>
-        </w:rPr>
-        <w:t xml:space="preserve">noise </w:t>
-      </w:r>
-      <w:r>
-        <w:rPr>
-          <w:rFonts w:ascii="Times New Roman" w:hAnsi="Times New Roman" w:cs="Times New Roman"/>
-          <w:sz w:val="24"/>
-          <w:szCs w:val="24"/>
-        </w:rPr>
-        <w:t xml:space="preserve">using </w:t>
-      </w:r>
-      <w:r>
-        <w:rPr>
-          <w:rFonts w:ascii="Times New Roman" w:hAnsi="Times New Roman" w:cs="Times New Roman"/>
-          <w:sz w:val="24"/>
-          <w:szCs w:val="24"/>
-        </w:rPr>
-        <w:t xml:space="preserve">the </w:t>
-      </w:r>
-      <w:r>
-        <w:rPr>
-          <w:rFonts w:ascii="Times New Roman" w:hAnsi="Times New Roman" w:cs="Times New Roman"/>
-          <w:sz w:val="24"/>
-          <w:szCs w:val="24"/>
-        </w:rPr>
-        <w:t>final second of the signal. As de</w:t>
-      </w:r>
-      <w:r>
-        <w:rPr>
-          <w:rFonts w:ascii="Times New Roman" w:hAnsi="Times New Roman" w:cs="Times New Roman"/>
-          <w:sz w:val="24"/>
-          <w:szCs w:val="24"/>
-        </w:rPr>
-        <w:t>tailed</w:t>
-      </w:r>
-      <w:r>
-        <w:rPr>
-          <w:rFonts w:ascii="Times New Roman" w:hAnsi="Times New Roman" w:cs="Times New Roman"/>
-          <w:sz w:val="24"/>
-          <w:szCs w:val="24"/>
-        </w:rPr>
-        <w:t xml:space="preserve"> in </w:t>
+        <w:t>2.6 Determining the Bit Error Rate</w:t>
+      </w:r>
+    </w:p>
+    <w:p>
+      <w:pPr>
+        <w:rPr>
+          <w:rFonts w:ascii="Times New Roman" w:hAnsi="Times New Roman" w:cs="Times New Roman"/>
+          <w:sz w:val="24"/>
+          <w:szCs w:val="24"/>
+        </w:rPr>
+      </w:pPr>
+      <w:r>
+        <w:rPr>
+          <w:rFonts w:ascii="Times New Roman" w:hAnsi="Times New Roman" w:cs="Times New Roman"/>
+          <w:sz w:val="24"/>
+          <w:szCs w:val="24"/>
+        </w:rPr>
+        <w:t xml:space="preserve">In the top-level MATLAB function, </w:t>
       </w:r>
       <w:r>
         <w:rPr>
@@ -3245,7 +3209,15 @@
           <w:sz w:val="24"/>
           <w:szCs w:val="24"/>
         </w:rPr>
-        <w:t>tt_create</w:t>
+        <w:t>transceiver</w:t>
+      </w:r>
+      <w:r>
+        <w:rPr>
+          <w:rFonts w:ascii="Times New Roman" w:hAnsi="Times New Roman" w:cs="Times New Roman"/>
+          <w:sz w:val="24"/>
+          <w:szCs w:val="24"/>
+        </w:rPr>
+        <w:t xml:space="preserve">, the bit error rate is determined by comparing the transmitted bits, </w:t>
       </w:r>
       <w:r>
         <w:rPr>
@@ -3253,119 +3225,60 @@
           <w:sz w:val="24"/>
           <w:szCs w:val="24"/>
         </w:rPr>
-        <w:t>.m</w:t>
-      </w:r>
-      <w:r>
-        <w:rPr>
-          <w:rFonts w:ascii="Times New Roman" w:hAnsi="Times New Roman" w:cs="Times New Roman"/>
-          <w:sz w:val="24"/>
-          <w:szCs w:val="24"/>
-        </w:rPr>
-        <w:t xml:space="preserve">, the final second of </w:t>
-      </w:r>
-      <w:r>
-        <w:rPr>
-          <w:rFonts w:ascii="Times New Roman" w:hAnsi="Times New Roman" w:cs="Times New Roman"/>
-          <w:sz w:val="24"/>
-          <w:szCs w:val="24"/>
-        </w:rPr>
-        <w:t>signal samples are by definition only noise. Thus, we can efficiently use this portion of the second to calculate the standard deviation.</w:t>
-      </w:r>
-      <w:r>
-        <w:rPr>
-          <w:rFonts w:ascii="Times New Roman" w:hAnsi="Times New Roman" w:cs="Times New Roman"/>
-          <w:sz w:val="24"/>
-          <w:szCs w:val="24"/>
-        </w:rPr>
-        <w:t xml:space="preserve"> Let </w:t>
-      </w:r>
-      <m:oMath>
-        <m:r>
-          <w:rPr>
-            <w:rFonts w:ascii="Cambria Math" w:hAnsi="Cambria Math" w:cs="Times New Roman"/>
-            <w:sz w:val="24"/>
-            <w:szCs w:val="24"/>
-          </w:rPr>
-          <m:t>N</m:t>
-        </m:r>
-      </m:oMath>
-      <w:r>
-        <w:rPr>
-          <w:rFonts w:ascii="Times New Roman" w:hAnsi="Times New Roman" w:cs="Times New Roman"/>
-          <w:sz w:val="24"/>
-          <w:szCs w:val="24"/>
-        </w:rPr>
-        <w:t xml:space="preserve"> </w:t>
-      </w:r>
-      <w:r>
-        <w:rPr>
-          <w:rFonts w:ascii="Times New Roman" w:hAnsi="Times New Roman" w:cs="Times New Roman"/>
-          <w:sz w:val="24"/>
-          <w:szCs w:val="24"/>
-        </w:rPr>
-        <w:t xml:space="preserve">be the number of </w:t>
-      </w:r>
-      <w:r>
-        <w:rPr>
-          <w:rFonts w:ascii="Times New Roman" w:hAnsi="Times New Roman" w:cs="Times New Roman"/>
-          <w:sz w:val="24"/>
-          <w:szCs w:val="24"/>
-        </w:rPr>
-        <w:t xml:space="preserve">samples </w:t>
-      </w:r>
-      <w:r>
-        <w:rPr>
-          <w:rFonts w:ascii="Times New Roman" w:hAnsi="Times New Roman" w:cs="Times New Roman"/>
-          <w:sz w:val="24"/>
-          <w:szCs w:val="24"/>
-        </w:rPr>
-        <w:t xml:space="preserve">in one second of the signal </w:t>
-      </w:r>
-      <m:oMath>
-        <m:r>
-          <w:rPr>
-            <w:rFonts w:ascii="Cambria Math" w:hAnsi="Cambria Math" w:cs="Times New Roman"/>
-            <w:sz w:val="24"/>
-            <w:szCs w:val="24"/>
-          </w:rPr>
-          <m:t>|x</m:t>
-        </m:r>
-        <m:d>
-          <m:dPr>
-            <m:begChr m:val="["/>
-            <m:endChr m:val="]"/>
-            <m:ctrlPr>
-              <w:rPr>
-                <w:rFonts w:ascii="Cambria Math" w:hAnsi="Cambria Math" w:cs="Times New Roman"/>
-                <w:i/>
-                <w:sz w:val="24"/>
-                <w:szCs w:val="24"/>
-              </w:rPr>
-            </m:ctrlPr>
-          </m:dPr>
-          <m:e>
-            <m:r>
-              <w:rPr>
-                <w:rFonts w:ascii="Cambria Math" w:hAnsi="Cambria Math" w:cs="Times New Roman"/>
-                <w:sz w:val="24"/>
-                <w:szCs w:val="24"/>
-              </w:rPr>
-              <m:t>n</m:t>
-            </m:r>
-          </m:e>
-        </m:d>
-        <m:r>
-          <w:rPr>
-            <w:rFonts w:ascii="Cambria Math" w:hAnsi="Cambria Math" w:cs="Times New Roman"/>
-            <w:sz w:val="24"/>
-            <w:szCs w:val="24"/>
-          </w:rPr>
-          <m:t>|</m:t>
-        </m:r>
-      </m:oMath>
-      <w:r>
-        <w:rPr>
-          <w:rFonts w:ascii="Times New Roman" w:eastAsiaTheme="minorEastAsia" w:hAnsi="Times New Roman" w:cs="Times New Roman"/>
+        <w:t>Bits</w:t>
+      </w:r>
+      <w:r>
+        <w:rPr>
+          <w:rFonts w:ascii="Times New Roman" w:hAnsi="Times New Roman" w:cs="Times New Roman"/>
+          <w:sz w:val="24"/>
+          <w:szCs w:val="24"/>
+        </w:rPr>
+        <w:t xml:space="preserve">, to the received sequence of bits, </w:t>
+      </w:r>
+      <w:proofErr w:type="spellStart"/>
+      <w:r>
+        <w:rPr>
+          <w:rFonts w:ascii="Courier New" w:hAnsi="Courier New" w:cs="Courier New"/>
+          <w:sz w:val="24"/>
+          <w:szCs w:val="24"/>
+        </w:rPr>
+        <w:t>est_bits</w:t>
+      </w:r>
+      <w:proofErr w:type="spellEnd"/>
+      <w:r>
+        <w:rPr>
+          <w:rFonts w:ascii="Times New Roman" w:hAnsi="Times New Roman" w:cs="Times New Roman"/>
+          <w:sz w:val="24"/>
+          <w:szCs w:val="24"/>
+        </w:rPr>
+        <w:t xml:space="preserve">. This comparison is performed bit-by-bit within a for loop and the number of bit errors is counted. Next, the BER is determined by dividing the number of bit errors by the number of transmitted bits. </w:t>
+      </w:r>
+    </w:p>
+    <w:p>
+      <w:pPr>
+        <w:rPr>
+          <w:rFonts w:ascii="Times New Roman" w:hAnsi="Times New Roman" w:cs="Times New Roman"/>
+          <w:b/>
+          <w:bCs/>
+          <w:sz w:val="24"/>
+          <w:szCs w:val="24"/>
+        </w:rPr>
+      </w:pPr>
+      <w:r>
+        <w:rPr>
+          <w:rFonts w:ascii="Times New Roman" w:hAnsi="Times New Roman" w:cs="Times New Roman"/>
+          <w:b/>
+          <w:bCs/>
+          <w:sz w:val="24"/>
+          <w:szCs w:val="24"/>
+        </w:rPr>
+        <w:t>3</w:t>
+      </w:r>
+      <w:r>
+        <w:rPr>
+          <w:rFonts w:ascii="Times New Roman" w:hAnsi="Times New Roman" w:cs="Times New Roman"/>
+          <w:b/>
+          <w:bCs/>
           <w:sz w:val="24"/>
           <w:szCs w:val="24"/>
         </w:rPr>
@@ -3373,299 +3286,25 @@
       </w:r>
       <w:r>
         <w:rPr>
-          <w:rFonts w:ascii="Times New Roman" w:eastAsiaTheme="minorEastAsia" w:hAnsi="Times New Roman" w:cs="Times New Roman"/>
-          <w:sz w:val="24"/>
-          <w:szCs w:val="24"/>
-        </w:rPr>
-        <w:t xml:space="preserve">In my algorithm, </w:t>
-      </w:r>
-      <m:oMath>
-        <m:r>
-          <w:rPr>
-            <w:rFonts w:ascii="Cambria Math" w:eastAsiaTheme="minorEastAsia" w:hAnsi="Cambria Math" w:cs="Times New Roman"/>
-            <w:sz w:val="24"/>
-            <w:szCs w:val="24"/>
-          </w:rPr>
-          <m:t>N=8000.</m:t>
-        </m:r>
-      </m:oMath>
-      <w:r>
-        <w:rPr>
-          <w:rFonts w:ascii="Times New Roman" w:eastAsiaTheme="minorEastAsia" w:hAnsi="Times New Roman" w:cs="Times New Roman"/>
-          <w:sz w:val="24"/>
-          <w:szCs w:val="24"/>
-        </w:rPr>
-        <w:t xml:space="preserve"> Using this parameter</w:t>
-      </w:r>
-      <w:r>
-        <w:rPr>
-          <w:rFonts w:ascii="Times New Roman" w:eastAsiaTheme="minorEastAsia" w:hAnsi="Times New Roman" w:cs="Times New Roman"/>
-          <w:sz w:val="24"/>
-          <w:szCs w:val="24"/>
-        </w:rPr>
-        <w:t xml:space="preserve">, the standard deviation can be approximated </w:t>
-      </w:r>
-      <w:r>
-        <w:rPr>
-          <w:rFonts w:ascii="Times New Roman" w:eastAsiaTheme="minorEastAsia" w:hAnsi="Times New Roman" w:cs="Times New Roman"/>
-          <w:sz w:val="24"/>
-          <w:szCs w:val="24"/>
-        </w:rPr>
-        <w:t>with</w:t>
-      </w:r>
-      <w:r>
-        <w:rPr>
-          <w:rFonts w:ascii="Times New Roman" w:eastAsiaTheme="minorEastAsia" w:hAnsi="Times New Roman" w:cs="Times New Roman"/>
-          <w:sz w:val="24"/>
-          <w:szCs w:val="24"/>
-        </w:rPr>
-        <w:t xml:space="preserve"> the following formula.</w:t>
-      </w:r>
-    </w:p>
-    <w:p>
-      <w:pPr>
-        <w:rPr>
-          <w:rFonts w:ascii="Times New Roman" w:eastAsiaTheme="minorEastAsia" w:hAnsi="Times New Roman" w:cs="Times New Roman"/>
-          <w:sz w:val="24"/>
-          <w:szCs w:val="24"/>
-        </w:rPr>
-      </w:pPr>
-      <m:oMathPara>
-        <m:oMath>
-          <m:eqArr>
-            <m:eqArrPr>
-              <m:maxDist m:val="1"/>
-              <m:ctrlPr>
-                <w:rPr>
-                  <w:rFonts w:ascii="Cambria Math" w:eastAsiaTheme="minorEastAsia" w:hAnsi="Cambria Math" w:cs="Times New Roman"/>
-                  <w:i/>
-                  <w:sz w:val="24"/>
-                  <w:szCs w:val="24"/>
-                </w:rPr>
-              </m:ctrlPr>
-            </m:eqArrPr>
-            <m:e>
-              <m:sSup>
-                <m:sSupPr>
-                  <m:ctrlPr>
-                    <w:rPr>
-                      <w:rFonts w:ascii="Cambria Math" w:hAnsi="Cambria Math" w:cs="Times New Roman"/>
-                      <w:i/>
-                      <w:sz w:val="24"/>
-                      <w:szCs w:val="24"/>
-                    </w:rPr>
-                  </m:ctrlPr>
-                </m:sSupPr>
-                <m:e>
-                  <m:r>
-                    <w:rPr>
-                      <w:rFonts w:ascii="Cambria Math" w:hAnsi="Cambria Math" w:cs="Times New Roman"/>
-                      <w:sz w:val="24"/>
-                      <w:szCs w:val="24"/>
-                    </w:rPr>
-                    <m:t>σ</m:t>
-                  </m:r>
-                </m:e>
-                <m:sup>
-                  <m:r>
-                    <w:rPr>
-                      <w:rFonts w:ascii="Cambria Math" w:hAnsi="Cambria Math" w:cs="Times New Roman"/>
-                      <w:sz w:val="24"/>
-                      <w:szCs w:val="24"/>
-                    </w:rPr>
-                    <m:t>2</m:t>
-                  </m:r>
-                </m:sup>
-              </m:sSup>
-              <m:r>
-                <w:rPr>
-                  <w:rFonts w:ascii="Cambria Math" w:hAnsi="Cambria Math" w:cs="Times New Roman"/>
-                  <w:sz w:val="24"/>
-                  <w:szCs w:val="24"/>
-                </w:rPr>
-                <m:t>≈</m:t>
-              </m:r>
-              <m:f>
-                <m:fPr>
-                  <m:ctrlPr>
-                    <w:rPr>
-                      <w:rFonts w:ascii="Cambria Math" w:eastAsiaTheme="minorEastAsia" w:hAnsi="Cambria Math" w:cs="Times New Roman"/>
-                      <w:i/>
-                      <w:sz w:val="24"/>
-                      <w:szCs w:val="24"/>
-                    </w:rPr>
-                  </m:ctrlPr>
-                </m:fPr>
-                <m:num>
-                  <m:r>
-                    <w:rPr>
-                      <w:rFonts w:ascii="Cambria Math" w:eastAsiaTheme="minorEastAsia" w:hAnsi="Cambria Math" w:cs="Times New Roman"/>
-                      <w:sz w:val="24"/>
-                      <w:szCs w:val="24"/>
-                    </w:rPr>
-                    <m:t>1</m:t>
-                  </m:r>
-                </m:num>
-                <m:den>
-                  <m:r>
-                    <w:rPr>
-                      <w:rFonts w:ascii="Cambria Math" w:eastAsiaTheme="minorEastAsia" w:hAnsi="Cambria Math" w:cs="Times New Roman"/>
-                      <w:sz w:val="24"/>
-                      <w:szCs w:val="24"/>
-                    </w:rPr>
-                    <m:t>N</m:t>
-                  </m:r>
-                </m:den>
-              </m:f>
-              <m:nary>
-                <m:naryPr>
-                  <m:chr m:val="∑"/>
-                  <m:ctrlPr>
-                    <w:rPr>
-                      <w:rFonts w:ascii="Cambria Math" w:eastAsiaTheme="minorEastAsia" w:hAnsi="Cambria Math" w:cs="Times New Roman"/>
-                      <w:i/>
-                      <w:sz w:val="24"/>
-                      <w:szCs w:val="24"/>
-                    </w:rPr>
-                  </m:ctrlPr>
-                </m:naryPr>
-                <m:sub>
-                  <m:r>
-                    <w:rPr>
-                      <w:rFonts w:ascii="Cambria Math" w:eastAsiaTheme="minorEastAsia" w:hAnsi="Cambria Math" w:cs="Times New Roman"/>
-                      <w:sz w:val="24"/>
-                      <w:szCs w:val="24"/>
-                    </w:rPr>
-                    <m:t>n=0</m:t>
-                  </m:r>
-                </m:sub>
-                <m:sup>
-                  <m:r>
-                    <w:rPr>
-                      <w:rFonts w:ascii="Cambria Math" w:eastAsiaTheme="minorEastAsia" w:hAnsi="Cambria Math" w:cs="Times New Roman"/>
-                      <w:sz w:val="24"/>
-                      <w:szCs w:val="24"/>
-                    </w:rPr>
-                    <m:t>N-1</m:t>
-                  </m:r>
-                </m:sup>
-                <m:e>
-                  <m:sSup>
-                    <m:sSupPr>
-                      <m:ctrlPr>
-                        <w:rPr>
-                          <w:rFonts w:ascii="Cambria Math" w:eastAsiaTheme="minorEastAsia" w:hAnsi="Cambria Math" w:cs="Times New Roman"/>
-                          <w:i/>
-                          <w:sz w:val="24"/>
-                          <w:szCs w:val="24"/>
-                        </w:rPr>
-                      </m:ctrlPr>
-                    </m:sSupPr>
-                    <m:e>
-                      <m:d>
-                        <m:dPr>
-                          <m:begChr m:val="|"/>
-                          <m:endChr m:val="|"/>
-                          <m:ctrlPr>
-                            <w:rPr>
-                              <w:rFonts w:ascii="Cambria Math" w:eastAsiaTheme="minorEastAsia" w:hAnsi="Cambria Math" w:cs="Times New Roman"/>
-                              <w:i/>
-                              <w:sz w:val="24"/>
-                              <w:szCs w:val="24"/>
-                            </w:rPr>
-                          </m:ctrlPr>
-                        </m:dPr>
-                        <m:e>
-                          <m:r>
-                            <w:rPr>
-                              <w:rFonts w:ascii="Cambria Math" w:eastAsiaTheme="minorEastAsia" w:hAnsi="Cambria Math" w:cs="Times New Roman"/>
-                              <w:sz w:val="24"/>
-                              <w:szCs w:val="24"/>
-                            </w:rPr>
-                            <m:t>x</m:t>
-                          </m:r>
-                          <m:d>
-                            <m:dPr>
-                              <m:begChr m:val="["/>
-                              <m:endChr m:val="]"/>
-                              <m:ctrlPr>
-                                <w:rPr>
-                                  <w:rFonts w:ascii="Cambria Math" w:eastAsiaTheme="minorEastAsia" w:hAnsi="Cambria Math" w:cs="Times New Roman"/>
-                                  <w:i/>
-                                  <w:sz w:val="24"/>
-                                  <w:szCs w:val="24"/>
-                                </w:rPr>
-                              </m:ctrlPr>
-                            </m:dPr>
-                            <m:e>
-                              <m:r>
-                                <w:rPr>
-                                  <w:rFonts w:ascii="Cambria Math" w:eastAsiaTheme="minorEastAsia" w:hAnsi="Cambria Math" w:cs="Times New Roman"/>
-                                  <w:sz w:val="24"/>
-                                  <w:szCs w:val="24"/>
-                                </w:rPr>
-                                <m:t>n</m:t>
-                              </m:r>
-                            </m:e>
-                          </m:d>
-                        </m:e>
-                      </m:d>
-                    </m:e>
-                    <m:sup>
-                      <m:r>
-                        <w:rPr>
-                          <w:rFonts w:ascii="Cambria Math" w:eastAsiaTheme="minorEastAsia" w:hAnsi="Cambria Math" w:cs="Times New Roman"/>
-                          <w:sz w:val="24"/>
-                          <w:szCs w:val="24"/>
-                        </w:rPr>
-                        <m:t>2</m:t>
-                      </m:r>
-                    </m:sup>
-                  </m:sSup>
-                </m:e>
-              </m:nary>
-              <m:r>
-                <w:rPr>
-                  <w:rFonts w:ascii="Cambria Math" w:hAnsi="Cambria Math" w:cs="Times New Roman"/>
-                  <w:sz w:val="24"/>
-                  <w:szCs w:val="24"/>
-                </w:rPr>
-                <m:t>#</m:t>
-              </m:r>
-              <m:d>
-                <m:dPr>
-                  <m:ctrlPr>
-                    <w:rPr>
-                      <w:rFonts w:ascii="Cambria Math" w:eastAsiaTheme="minorEastAsia" w:hAnsi="Cambria Math" w:cs="Times New Roman"/>
-                      <w:i/>
-                      <w:sz w:val="24"/>
-                      <w:szCs w:val="24"/>
-                    </w:rPr>
-                  </m:ctrlPr>
-                </m:dPr>
-                <m:e>
-                  <m:r>
-                    <w:rPr>
-                      <w:rFonts w:ascii="Cambria Math" w:eastAsiaTheme="minorEastAsia" w:hAnsi="Cambria Math" w:cs="Times New Roman"/>
-                      <w:sz w:val="24"/>
-                      <w:szCs w:val="24"/>
-                    </w:rPr>
-                    <m:t>1</m:t>
-                  </m:r>
-                </m:e>
-              </m:d>
-              <m:ctrlPr>
-                <w:rPr>
-                  <w:rFonts w:ascii="Cambria Math" w:hAnsi="Cambria Math" w:cs="Times New Roman"/>
-                  <w:i/>
-                  <w:sz w:val="24"/>
-                  <w:szCs w:val="24"/>
-                </w:rPr>
-              </m:ctrlPr>
-            </m:e>
-          </m:eqArr>
-        </m:oMath>
-      </m:oMathPara>
+          <w:rFonts w:ascii="Times New Roman" w:hAnsi="Times New Roman" w:cs="Times New Roman"/>
+          <w:b/>
+          <w:bCs/>
+          <w:sz w:val="24"/>
+          <w:szCs w:val="24"/>
+        </w:rPr>
+        <w:t>Theoretical Bit Error Rate</w:t>
+      </w:r>
+    </w:p>
+    <w:p>
+      <w:pPr>
+        <w:rPr>
+          <w:rFonts w:ascii="Times New Roman" w:hAnsi="Times New Roman" w:cs="Times New Roman"/>
+          <w:b/>
+          <w:bCs/>
+          <w:sz w:val="24"/>
+          <w:szCs w:val="24"/>
+        </w:rPr>
+      </w:pPr>
     </w:p>
     <w:p>
       <w:pPr>
@@ -4336,7 +3975,7 @@
                     <pic:cNvPicPr/>
                   </pic:nvPicPr>
                   <pic:blipFill>
-                    <a:blip r:embed="rId12"/>
+                    <a:blip r:embed="rId11"/>
                     <a:stretch>
                       <a:fillRect/>
                     </a:stretch>
@@ -6058,7 +5697,7 @@
                     <pic:cNvPicPr/>
                   </pic:nvPicPr>
                   <pic:blipFill>
-                    <a:blip r:embed="rId13"/>
+                    <a:blip r:embed="rId12"/>
                     <a:stretch>
                       <a:fillRect/>
                     </a:stretch>
@@ -7088,7 +6727,7 @@
                     <pic:cNvPicPr/>
                   </pic:nvPicPr>
                   <pic:blipFill>
-                    <a:blip r:embed="rId14"/>
+                    <a:blip r:embed="rId13"/>
                     <a:stretch>
                       <a:fillRect/>
                     </a:stretch>
@@ -10275,7 +9914,7 @@
                     <pic:cNvPicPr/>
                   </pic:nvPicPr>
                   <pic:blipFill>
-                    <a:blip r:embed="rId15">
+                    <a:blip r:embed="rId14">
                       <a:extLst>
                         <a:ext uri="{28A0092B-C50C-407E-A947-70E740481C1C}">
                           <a14:useLocalDpi xmlns:a14="http://schemas.microsoft.com/office/drawing/2010/main" val="0"/>
@@ -10995,7 +10634,7 @@
                     <pic:cNvPicPr/>
                   </pic:nvPicPr>
                   <pic:blipFill>
-                    <a:blip r:embed="rId16">
+                    <a:blip r:embed="rId15">
                       <a:extLst>
                         <a:ext uri="{28A0092B-C50C-407E-A947-70E740481C1C}">
                           <a14:useLocalDpi xmlns:a14="http://schemas.microsoft.com/office/drawing/2010/main" val="0"/>
@@ -11252,7 +10891,7 @@
                     <pic:cNvPicPr/>
                   </pic:nvPicPr>
                   <pic:blipFill>
-                    <a:blip r:embed="rId17">
+                    <a:blip r:embed="rId16">
                       <a:extLst>
                         <a:ext uri="{28A0092B-C50C-407E-A947-70E740481C1C}">
                           <a14:useLocalDpi xmlns:a14="http://schemas.microsoft.com/office/drawing/2010/main" val="0"/>
@@ -11384,7 +11023,7 @@
                     <pic:cNvPicPr/>
                   </pic:nvPicPr>
                   <pic:blipFill>
-                    <a:blip r:embed="rId18">
+                    <a:blip r:embed="rId17">
                       <a:extLst>
                         <a:ext uri="{28A0092B-C50C-407E-A947-70E740481C1C}">
                           <a14:useLocalDpi xmlns:a14="http://schemas.microsoft.com/office/drawing/2010/main" val="0"/>

</xml_diff>

<commit_message>
Finished theory portion of report
</commit_message>
<xml_diff>
--- a/Sowatzke_Project3.docx
+++ b/Sowatzke_Project3.docx
@@ -850,6 +850,7 @@
         </w:rPr>
         <w:t>takes length as an input argument and outputs a (</w:t>
       </w:r>
+      <w:proofErr w:type="gramStart"/>
       <w:r>
         <w:rPr>
           <w:rFonts w:ascii="Courier New" w:hAnsi="Courier New" w:cs="Courier New"/>
@@ -874,6 +875,7 @@
         </w:rPr>
         <w:t>length</w:t>
       </w:r>
+      <w:proofErr w:type="gramEnd"/>
       <w:r>
         <w:rPr>
           <w:rFonts w:ascii="Times New Roman" w:hAnsi="Times New Roman" w:cs="Times New Roman"/>
@@ -1028,7 +1030,25 @@
           <w:sz w:val="24"/>
           <w:szCs w:val="24"/>
         </w:rPr>
-        <w:t xml:space="preserve"> The constellation diagrams used for BPSK and 4QAM modulation are shown in Figures 2 and 3 respectively.</w:t>
+        <w:t xml:space="preserve"> The constellation diagrams used for BPSK and 4QAM modulation are shown in Figures 2 and </w:t>
+      </w:r>
+      <w:proofErr w:type="gramStart"/>
+      <w:r>
+        <w:rPr>
+          <w:rFonts w:ascii="Times New Roman" w:hAnsi="Times New Roman" w:cs="Times New Roman"/>
+          <w:sz w:val="24"/>
+          <w:szCs w:val="24"/>
+        </w:rPr>
+        <w:t>3</w:t>
+      </w:r>
+      <w:proofErr w:type="gramEnd"/>
+      <w:r>
+        <w:rPr>
+          <w:rFonts w:ascii="Times New Roman" w:hAnsi="Times New Roman" w:cs="Times New Roman"/>
+          <w:sz w:val="24"/>
+          <w:szCs w:val="24"/>
+        </w:rPr>
+        <w:t xml:space="preserve"> respectively.</w:t>
       </w:r>
       <w:r>
         <w:rPr>
@@ -1213,7 +1233,25 @@
           <w:sz w:val="24"/>
           <w:szCs w:val="24"/>
         </w:rPr>
-        <w:t>Figure 3 – 4QAM Constellation Diagram using Gray Mapping (i.e. the Nearest Symbol Differs by Only One Bit).</w:t>
+        <w:t>Figure 3 – 4QAM Constellation Diagram using Gray Mapping (</w:t>
+      </w:r>
+      <w:proofErr w:type="gramStart"/>
+      <w:r>
+        <w:rPr>
+          <w:rFonts w:ascii="Times New Roman" w:hAnsi="Times New Roman" w:cs="Times New Roman"/>
+          <w:sz w:val="24"/>
+          <w:szCs w:val="24"/>
+        </w:rPr>
+        <w:t>i.e.</w:t>
+      </w:r>
+      <w:proofErr w:type="gramEnd"/>
+      <w:r>
+        <w:rPr>
+          <w:rFonts w:ascii="Times New Roman" w:hAnsi="Times New Roman" w:cs="Times New Roman"/>
+          <w:sz w:val="24"/>
+          <w:szCs w:val="24"/>
+        </w:rPr>
+        <w:t xml:space="preserve"> the Nearest Symbol Differs by Only One Bit).</w:t>
       </w:r>
     </w:p>
     <w:p>
@@ -3896,6 +3934,405 @@
         </w:rPr>
         <w:t xml:space="preserve">When </w:t>
       </w:r>
+      <w:r>
+        <w:rPr>
+          <w:rFonts w:ascii="Times New Roman" w:hAnsi="Times New Roman" w:cs="Times New Roman"/>
+          <w:sz w:val="24"/>
+          <w:szCs w:val="24"/>
+        </w:rPr>
+        <w:t>generating bit error results, it is crucial to ensure that the sequence is adequately long.</w:t>
+      </w:r>
+      <w:r>
+        <w:rPr>
+          <w:rFonts w:ascii="Times New Roman" w:hAnsi="Times New Roman" w:cs="Times New Roman"/>
+          <w:sz w:val="24"/>
+          <w:szCs w:val="24"/>
+        </w:rPr>
+        <w:t xml:space="preserve"> Consider for example if the bit error should be low (</w:t>
+      </w:r>
+      <m:oMath>
+        <m:r>
+          <w:rPr>
+            <w:rFonts w:ascii="Cambria Math" w:hAnsi="Cambria Math" w:cs="Times New Roman"/>
+            <w:sz w:val="24"/>
+            <w:szCs w:val="24"/>
+          </w:rPr>
+          <m:t>&lt;</m:t>
+        </m:r>
+        <m:sSup>
+          <m:sSupPr>
+            <m:ctrlPr>
+              <w:rPr>
+                <w:rFonts w:ascii="Cambria Math" w:hAnsi="Cambria Math" w:cs="Times New Roman"/>
+                <w:i/>
+                <w:sz w:val="24"/>
+                <w:szCs w:val="24"/>
+              </w:rPr>
+            </m:ctrlPr>
+          </m:sSupPr>
+          <m:e>
+            <m:r>
+              <w:rPr>
+                <w:rFonts w:ascii="Cambria Math" w:hAnsi="Cambria Math" w:cs="Times New Roman"/>
+                <w:sz w:val="24"/>
+                <w:szCs w:val="24"/>
+              </w:rPr>
+              <m:t>10</m:t>
+            </m:r>
+          </m:e>
+          <m:sup>
+            <m:r>
+              <w:rPr>
+                <w:rFonts w:ascii="Cambria Math" w:hAnsi="Cambria Math" w:cs="Times New Roman"/>
+                <w:sz w:val="24"/>
+                <w:szCs w:val="24"/>
+              </w:rPr>
+              <m:t>-3</m:t>
+            </m:r>
+          </m:sup>
+        </m:sSup>
+      </m:oMath>
+      <w:r>
+        <w:rPr>
+          <w:rFonts w:ascii="Times New Roman" w:eastAsiaTheme="minorEastAsia" w:hAnsi="Times New Roman" w:cs="Times New Roman"/>
+          <w:sz w:val="24"/>
+          <w:szCs w:val="24"/>
+        </w:rPr>
+        <w:t xml:space="preserve">). If a sequence of 10 is chosen, and one of the rate bit error occurs, the calculated BER will be </w:t>
+      </w:r>
+      <m:oMath>
+        <m:r>
+          <w:rPr>
+            <w:rFonts w:ascii="Cambria Math" w:eastAsiaTheme="minorEastAsia" w:hAnsi="Cambria Math" w:cs="Times New Roman"/>
+            <w:sz w:val="24"/>
+            <w:szCs w:val="24"/>
+          </w:rPr>
+          <m:t>0.1</m:t>
+        </m:r>
+      </m:oMath>
+      <w:r>
+        <w:rPr>
+          <w:rFonts w:ascii="Times New Roman" w:eastAsiaTheme="minorEastAsia" w:hAnsi="Times New Roman" w:cs="Times New Roman"/>
+          <w:sz w:val="24"/>
+          <w:szCs w:val="24"/>
+        </w:rPr>
+        <w:t xml:space="preserve">, which is far from the truth. </w:t>
+      </w:r>
+      <w:r>
+        <w:rPr>
+          <w:rFonts w:ascii="Times New Roman" w:eastAsiaTheme="minorEastAsia" w:hAnsi="Times New Roman" w:cs="Times New Roman"/>
+          <w:sz w:val="24"/>
+          <w:szCs w:val="24"/>
+        </w:rPr>
+        <w:t xml:space="preserve">The simulated bit error rate will always get closer to the theoretical bit error rate with an increase in sequence length. However, additional sequence length will slow down simulations. As such, sequence length proves </w:t>
+      </w:r>
+      <w:r>
+        <w:rPr>
+          <w:rFonts w:ascii="Times New Roman" w:eastAsiaTheme="minorEastAsia" w:hAnsi="Times New Roman" w:cs="Times New Roman"/>
+          <w:sz w:val="24"/>
+          <w:szCs w:val="24"/>
+        </w:rPr>
+        <w:t xml:space="preserve">to be </w:t>
+      </w:r>
+      <w:r>
+        <w:rPr>
+          <w:rFonts w:ascii="Times New Roman" w:eastAsiaTheme="minorEastAsia" w:hAnsi="Times New Roman" w:cs="Times New Roman"/>
+          <w:sz w:val="24"/>
+          <w:szCs w:val="24"/>
+        </w:rPr>
+        <w:t>a tradeoff</w:t>
+      </w:r>
+      <w:r>
+        <w:rPr>
+          <w:rFonts w:ascii="Times New Roman" w:hAnsi="Times New Roman" w:cs="Times New Roman"/>
+          <w:sz w:val="24"/>
+          <w:szCs w:val="24"/>
+        </w:rPr>
+        <w:t xml:space="preserve">. </w:t>
+      </w:r>
+    </w:p>
+    <w:p>
+      <w:pPr>
+        <w:rPr>
+          <w:rFonts w:ascii="Times New Roman" w:hAnsi="Times New Roman" w:cs="Times New Roman"/>
+          <w:sz w:val="24"/>
+          <w:szCs w:val="24"/>
+        </w:rPr>
+      </w:pPr>
+      <w:r>
+        <w:rPr>
+          <w:rFonts w:ascii="Times New Roman" w:eastAsiaTheme="minorEastAsia" w:hAnsi="Times New Roman" w:cs="Times New Roman"/>
+          <w:sz w:val="24"/>
+          <w:szCs w:val="24"/>
+        </w:rPr>
+        <w:t>T</w:t>
+      </w:r>
+      <w:r>
+        <w:rPr>
+          <w:rFonts w:ascii="Times New Roman" w:eastAsiaTheme="minorEastAsia" w:hAnsi="Times New Roman" w:cs="Times New Roman"/>
+          <w:sz w:val="24"/>
+          <w:szCs w:val="24"/>
+        </w:rPr>
+        <w:t xml:space="preserve">he prompt recommends </w:t>
+      </w:r>
+      <m:oMath>
+        <m:sSup>
+          <m:sSupPr>
+            <m:ctrlPr>
+              <w:rPr>
+                <w:rFonts w:ascii="Cambria Math" w:eastAsiaTheme="minorEastAsia" w:hAnsi="Cambria Math" w:cs="Times New Roman"/>
+                <w:i/>
+                <w:sz w:val="24"/>
+                <w:szCs w:val="24"/>
+              </w:rPr>
+            </m:ctrlPr>
+          </m:sSupPr>
+          <m:e>
+            <m:r>
+              <w:rPr>
+                <w:rFonts w:ascii="Cambria Math" w:eastAsiaTheme="minorEastAsia" w:hAnsi="Cambria Math" w:cs="Times New Roman"/>
+                <w:sz w:val="24"/>
+                <w:szCs w:val="24"/>
+              </w:rPr>
+              <m:t>10</m:t>
+            </m:r>
+          </m:e>
+          <m:sup>
+            <m:r>
+              <w:rPr>
+                <w:rFonts w:ascii="Cambria Math" w:eastAsiaTheme="minorEastAsia" w:hAnsi="Cambria Math" w:cs="Times New Roman"/>
+                <w:sz w:val="24"/>
+                <w:szCs w:val="24"/>
+              </w:rPr>
+              <m:t>5</m:t>
+            </m:r>
+          </m:sup>
+        </m:sSup>
+      </m:oMath>
+      <w:r>
+        <w:rPr>
+          <w:rFonts w:ascii="Times New Roman" w:eastAsiaTheme="minorEastAsia" w:hAnsi="Times New Roman" w:cs="Times New Roman"/>
+          <w:sz w:val="24"/>
+          <w:szCs w:val="24"/>
+        </w:rPr>
+        <w:t xml:space="preserve"> bits be used if the theoretical bit error rate is </w:t>
+      </w:r>
+      <m:oMath>
+        <m:sSup>
+          <m:sSupPr>
+            <m:ctrlPr>
+              <w:rPr>
+                <w:rFonts w:ascii="Cambria Math" w:eastAsiaTheme="minorEastAsia" w:hAnsi="Cambria Math" w:cs="Times New Roman"/>
+                <w:i/>
+                <w:sz w:val="24"/>
+                <w:szCs w:val="24"/>
+              </w:rPr>
+            </m:ctrlPr>
+          </m:sSupPr>
+          <m:e>
+            <m:r>
+              <w:rPr>
+                <w:rFonts w:ascii="Cambria Math" w:eastAsiaTheme="minorEastAsia" w:hAnsi="Cambria Math" w:cs="Times New Roman"/>
+                <w:sz w:val="24"/>
+                <w:szCs w:val="24"/>
+              </w:rPr>
+              <m:t>10</m:t>
+            </m:r>
+          </m:e>
+          <m:sup>
+            <m:r>
+              <w:rPr>
+                <w:rFonts w:ascii="Cambria Math" w:eastAsiaTheme="minorEastAsia" w:hAnsi="Cambria Math" w:cs="Times New Roman"/>
+                <w:sz w:val="24"/>
+                <w:szCs w:val="24"/>
+              </w:rPr>
+              <m:t>-3</m:t>
+            </m:r>
+          </m:sup>
+        </m:sSup>
+      </m:oMath>
+      <w:r>
+        <w:rPr>
+          <w:rFonts w:ascii="Times New Roman" w:eastAsiaTheme="minorEastAsia" w:hAnsi="Times New Roman" w:cs="Times New Roman"/>
+          <w:sz w:val="24"/>
+          <w:szCs w:val="24"/>
+        </w:rPr>
+        <w:t xml:space="preserve">. The smallest </w:t>
+      </w:r>
+      <w:r>
+        <w:rPr>
+          <w:rFonts w:ascii="Times New Roman" w:eastAsiaTheme="minorEastAsia" w:hAnsi="Times New Roman" w:cs="Times New Roman"/>
+          <w:sz w:val="24"/>
+          <w:szCs w:val="24"/>
+        </w:rPr>
+        <w:t xml:space="preserve">expected </w:t>
+      </w:r>
+      <w:r>
+        <w:rPr>
+          <w:rFonts w:ascii="Times New Roman" w:eastAsiaTheme="minorEastAsia" w:hAnsi="Times New Roman" w:cs="Times New Roman"/>
+          <w:sz w:val="24"/>
+          <w:szCs w:val="24"/>
+        </w:rPr>
+        <w:t xml:space="preserve">theoretical bit error rate is below </w:t>
+      </w:r>
+      <m:oMath>
+        <m:sSup>
+          <m:sSupPr>
+            <m:ctrlPr>
+              <w:rPr>
+                <w:rFonts w:ascii="Cambria Math" w:eastAsiaTheme="minorEastAsia" w:hAnsi="Cambria Math" w:cs="Times New Roman"/>
+                <w:i/>
+                <w:sz w:val="24"/>
+                <w:szCs w:val="24"/>
+              </w:rPr>
+            </m:ctrlPr>
+          </m:sSupPr>
+          <m:e>
+            <m:r>
+              <w:rPr>
+                <w:rFonts w:ascii="Cambria Math" w:eastAsiaTheme="minorEastAsia" w:hAnsi="Cambria Math" w:cs="Times New Roman"/>
+                <w:sz w:val="24"/>
+                <w:szCs w:val="24"/>
+              </w:rPr>
+              <m:t>10</m:t>
+            </m:r>
+          </m:e>
+          <m:sup>
+            <m:r>
+              <w:rPr>
+                <w:rFonts w:ascii="Cambria Math" w:eastAsiaTheme="minorEastAsia" w:hAnsi="Cambria Math" w:cs="Times New Roman"/>
+                <w:sz w:val="24"/>
+                <w:szCs w:val="24"/>
+              </w:rPr>
+              <m:t>-5</m:t>
+            </m:r>
+          </m:sup>
+        </m:sSup>
+      </m:oMath>
+      <w:r>
+        <w:rPr>
+          <w:rFonts w:ascii="Times New Roman" w:eastAsiaTheme="minorEastAsia" w:hAnsi="Times New Roman" w:cs="Times New Roman"/>
+          <w:sz w:val="24"/>
+          <w:szCs w:val="24"/>
+        </w:rPr>
+        <w:t xml:space="preserve">. Therefore, a </w:t>
+      </w:r>
+      <w:r>
+        <w:rPr>
+          <w:rFonts w:ascii="Times New Roman" w:eastAsiaTheme="minorEastAsia" w:hAnsi="Times New Roman" w:cs="Times New Roman"/>
+          <w:sz w:val="24"/>
+          <w:szCs w:val="24"/>
+        </w:rPr>
+        <w:t xml:space="preserve">longer window length than </w:t>
+      </w:r>
+      <m:oMath>
+        <m:sSup>
+          <m:sSupPr>
+            <m:ctrlPr>
+              <w:rPr>
+                <w:rFonts w:ascii="Cambria Math" w:eastAsiaTheme="minorEastAsia" w:hAnsi="Cambria Math" w:cs="Times New Roman"/>
+                <w:i/>
+                <w:sz w:val="24"/>
+                <w:szCs w:val="24"/>
+              </w:rPr>
+            </m:ctrlPr>
+          </m:sSupPr>
+          <m:e>
+            <m:r>
+              <w:rPr>
+                <w:rFonts w:ascii="Cambria Math" w:eastAsiaTheme="minorEastAsia" w:hAnsi="Cambria Math" w:cs="Times New Roman"/>
+                <w:sz w:val="24"/>
+                <w:szCs w:val="24"/>
+              </w:rPr>
+              <m:t>10</m:t>
+            </m:r>
+          </m:e>
+          <m:sup>
+            <m:r>
+              <w:rPr>
+                <w:rFonts w:ascii="Cambria Math" w:eastAsiaTheme="minorEastAsia" w:hAnsi="Cambria Math" w:cs="Times New Roman"/>
+                <w:sz w:val="24"/>
+                <w:szCs w:val="24"/>
+              </w:rPr>
+              <m:t>5</m:t>
+            </m:r>
+          </m:sup>
+        </m:sSup>
+      </m:oMath>
+      <w:r>
+        <w:rPr>
+          <w:rFonts w:ascii="Times New Roman" w:eastAsiaTheme="minorEastAsia" w:hAnsi="Times New Roman" w:cs="Times New Roman"/>
+          <w:sz w:val="24"/>
+          <w:szCs w:val="24"/>
+        </w:rPr>
+        <w:t xml:space="preserve"> is needed. For the simulations that follow, a </w:t>
+      </w:r>
+      <w:r>
+        <w:rPr>
+          <w:rFonts w:ascii="Times New Roman" w:eastAsiaTheme="minorEastAsia" w:hAnsi="Times New Roman" w:cs="Times New Roman"/>
+          <w:sz w:val="24"/>
+          <w:szCs w:val="24"/>
+        </w:rPr>
+        <w:t xml:space="preserve">window length of </w:t>
+      </w:r>
+      <m:oMath>
+        <m:sSup>
+          <m:sSupPr>
+            <m:ctrlPr>
+              <w:rPr>
+                <w:rFonts w:ascii="Cambria Math" w:eastAsiaTheme="minorEastAsia" w:hAnsi="Cambria Math" w:cs="Times New Roman"/>
+                <w:i/>
+                <w:sz w:val="24"/>
+                <w:szCs w:val="24"/>
+              </w:rPr>
+            </m:ctrlPr>
+          </m:sSupPr>
+          <m:e>
+            <m:r>
+              <w:rPr>
+                <w:rFonts w:ascii="Cambria Math" w:eastAsiaTheme="minorEastAsia" w:hAnsi="Cambria Math" w:cs="Times New Roman"/>
+                <w:sz w:val="24"/>
+                <w:szCs w:val="24"/>
+              </w:rPr>
+              <m:t>10</m:t>
+            </m:r>
+          </m:e>
+          <m:sup>
+            <m:r>
+              <w:rPr>
+                <w:rFonts w:ascii="Cambria Math" w:eastAsiaTheme="minorEastAsia" w:hAnsi="Cambria Math" w:cs="Times New Roman"/>
+                <w:sz w:val="24"/>
+                <w:szCs w:val="24"/>
+              </w:rPr>
+              <m:t>6</m:t>
+            </m:r>
+          </m:sup>
+        </m:sSup>
+      </m:oMath>
+      <w:r>
+        <w:rPr>
+          <w:rFonts w:ascii="Times New Roman" w:eastAsiaTheme="minorEastAsia" w:hAnsi="Times New Roman" w:cs="Times New Roman"/>
+          <w:sz w:val="24"/>
+          <w:szCs w:val="24"/>
+        </w:rPr>
+        <w:t xml:space="preserve"> bits is chose</w:t>
+      </w:r>
+      <w:r>
+        <w:rPr>
+          <w:rFonts w:ascii="Times New Roman" w:eastAsiaTheme="minorEastAsia" w:hAnsi="Times New Roman" w:cs="Times New Roman"/>
+          <w:sz w:val="24"/>
+          <w:szCs w:val="24"/>
+        </w:rPr>
+        <w:t>n</w:t>
+      </w:r>
+      <w:r>
+        <w:rPr>
+          <w:rFonts w:ascii="Times New Roman" w:eastAsiaTheme="minorEastAsia" w:hAnsi="Times New Roman" w:cs="Times New Roman"/>
+          <w:sz w:val="24"/>
+          <w:szCs w:val="24"/>
+        </w:rPr>
+        <w:t>.</w:t>
+      </w:r>
     </w:p>
     <w:p>
       <w:pPr>
@@ -4039,7 +4476,25 @@
           <w:sz w:val="24"/>
           <w:szCs w:val="24"/>
         </w:rPr>
-        <w:t xml:space="preserve"> tolerances of passband and stopband respectively</w:t>
+        <w:t xml:space="preserve"> tolerances of passband and </w:t>
+      </w:r>
+      <w:proofErr w:type="gramStart"/>
+      <w:r>
+        <w:rPr>
+          <w:rFonts w:ascii="Times New Roman" w:eastAsiaTheme="minorEastAsia" w:hAnsi="Times New Roman" w:cs="Times New Roman"/>
+          <w:sz w:val="24"/>
+          <w:szCs w:val="24"/>
+        </w:rPr>
+        <w:t>stopband</w:t>
+      </w:r>
+      <w:proofErr w:type="gramEnd"/>
+      <w:r>
+        <w:rPr>
+          <w:rFonts w:ascii="Times New Roman" w:eastAsiaTheme="minorEastAsia" w:hAnsi="Times New Roman" w:cs="Times New Roman"/>
+          <w:sz w:val="24"/>
+          <w:szCs w:val="24"/>
+        </w:rPr>
+        <w:t xml:space="preserve"> respectively</w:t>
       </w:r>
       <w:r>
         <w:rPr>
@@ -4055,7 +4510,25 @@
           <w:sz w:val="24"/>
           <w:szCs w:val="24"/>
         </w:rPr>
-        <w:t xml:space="preserve"> More details on the passband and transition bands is detailed in section 3.3</w:t>
+        <w:t xml:space="preserve"> More details on the passband and transition bands </w:t>
+      </w:r>
+      <w:proofErr w:type="gramStart"/>
+      <w:r>
+        <w:rPr>
+          <w:rFonts w:ascii="Times New Roman" w:eastAsiaTheme="minorEastAsia" w:hAnsi="Times New Roman" w:cs="Times New Roman"/>
+          <w:sz w:val="24"/>
+          <w:szCs w:val="24"/>
+        </w:rPr>
+        <w:t>is</w:t>
+      </w:r>
+      <w:proofErr w:type="gramEnd"/>
+      <w:r>
+        <w:rPr>
+          <w:rFonts w:ascii="Times New Roman" w:eastAsiaTheme="minorEastAsia" w:hAnsi="Times New Roman" w:cs="Times New Roman"/>
+          <w:sz w:val="24"/>
+          <w:szCs w:val="24"/>
+        </w:rPr>
+        <w:t xml:space="preserve"> detailed in section 3.3</w:t>
       </w:r>
       <w:r>
         <w:rPr>
@@ -6108,7 +6581,27 @@
           <w:sz w:val="24"/>
           <w:szCs w:val="24"/>
         </w:rPr>
-        <w:t xml:space="preserve"> are the window size and the probability of false alarm respectively.</w:t>
+        <w:t xml:space="preserve"> are the window size and the probability of false </w:t>
+      </w:r>
+      <w:proofErr w:type="gramStart"/>
+      <w:r>
+        <w:rPr>
+          <w:rFonts w:ascii="Times New Roman" w:hAnsi="Times New Roman" w:cs="Times New Roman"/>
+          <w:color w:val="000000"/>
+          <w:sz w:val="24"/>
+          <w:szCs w:val="24"/>
+        </w:rPr>
+        <w:t>alarm</w:t>
+      </w:r>
+      <w:proofErr w:type="gramEnd"/>
+      <w:r>
+        <w:rPr>
+          <w:rFonts w:ascii="Times New Roman" w:hAnsi="Times New Roman" w:cs="Times New Roman"/>
+          <w:color w:val="000000"/>
+          <w:sz w:val="24"/>
+          <w:szCs w:val="24"/>
+        </w:rPr>
+        <w:t xml:space="preserve"> respectively.</w:t>
       </w:r>
     </w:p>
     <w:p>
@@ -10231,7 +10724,25 @@
           <w:sz w:val="24"/>
           <w:szCs w:val="24"/>
         </w:rPr>
-        <w:t xml:space="preserve"> is the smallest frequency we wish to detect. This transition band width ensures that frequencies </w:t>
+        <w:t xml:space="preserve"> is the smallest frequency we wish to </w:t>
+      </w:r>
+      <w:proofErr w:type="gramStart"/>
+      <w:r>
+        <w:rPr>
+          <w:rFonts w:ascii="Times New Roman" w:eastAsiaTheme="minorEastAsia" w:hAnsi="Times New Roman" w:cs="Times New Roman"/>
+          <w:sz w:val="24"/>
+          <w:szCs w:val="24"/>
+        </w:rPr>
+        <w:t>detect.</w:t>
+      </w:r>
+      <w:proofErr w:type="gramEnd"/>
+      <w:r>
+        <w:rPr>
+          <w:rFonts w:ascii="Times New Roman" w:eastAsiaTheme="minorEastAsia" w:hAnsi="Times New Roman" w:cs="Times New Roman"/>
+          <w:sz w:val="24"/>
+          <w:szCs w:val="24"/>
+        </w:rPr>
+        <w:t xml:space="preserve"> This transition band width ensures that frequencies </w:t>
       </w:r>
       <m:oMath>
         <m:r>

</xml_diff>

<commit_message>
Finished Deriving theoretical BPSK results.
</commit_message>
<xml_diff>
--- a/Sowatzke_Project3.docx
+++ b/Sowatzke_Project3.docx
@@ -1997,7 +1997,7 @@
                           <w:sz w:val="24"/>
                           <w:szCs w:val="24"/>
                         </w:rPr>
-                        <m:t>BPSK</m:t>
+                        <m:t>n</m:t>
                       </m:r>
                     </m:sub>
                     <m:sup>
@@ -2122,7 +2122,7 @@
                           <w:sz w:val="24"/>
                           <w:szCs w:val="24"/>
                         </w:rPr>
-                        <m:t>BPSK</m:t>
+                        <m:t>n</m:t>
                       </m:r>
                     </m:sub>
                     <m:sup>
@@ -2318,7 +2318,7 @@
                           <w:sz w:val="24"/>
                           <w:szCs w:val="24"/>
                         </w:rPr>
-                        <m:t>4QAM</m:t>
+                        <m:t>n</m:t>
                       </m:r>
                     </m:sub>
                     <m:sup>
@@ -2469,7 +2469,7 @@
                       <w:sz w:val="24"/>
                       <w:szCs w:val="24"/>
                     </w:rPr>
-                    <m:t>BPSK</m:t>
+                    <m:t>n</m:t>
                   </m:r>
                 </m:sub>
               </m:sSub>
@@ -2679,7 +2679,7 @@
                       <w:sz w:val="24"/>
                       <w:szCs w:val="24"/>
                     </w:rPr>
-                    <m:t>4QAM</m:t>
+                    <m:t>n</m:t>
                   </m:r>
                 </m:sub>
               </m:sSub>
@@ -3013,6 +3013,15 @@
     </w:p>
     <w:p>
       <w:pPr>
+        <w:rPr>
+          <w:rFonts w:ascii="Times New Roman" w:hAnsi="Times New Roman" w:cs="Times New Roman"/>
+          <w:sz w:val="24"/>
+          <w:szCs w:val="24"/>
+        </w:rPr>
+      </w:pPr>
+    </w:p>
+    <w:p>
+      <w:pPr>
         <w:ind w:left="360" w:hanging="360"/>
         <w:rPr>
           <w:rFonts w:ascii="Times New Roman" w:hAnsi="Times New Roman" w:cs="Times New Roman"/>
@@ -4054,7 +4063,7 @@
     <w:p>
       <w:pPr>
         <w:rPr>
-          <w:rFonts w:ascii="Times New Roman" w:hAnsi="Times New Roman" w:cs="Times New Roman"/>
+          <w:rFonts w:ascii="Times New Roman" w:eastAsiaTheme="minorEastAsia" w:hAnsi="Times New Roman" w:cs="Times New Roman"/>
           <w:sz w:val="24"/>
           <w:szCs w:val="24"/>
         </w:rPr>
@@ -4315,7 +4324,25 @@
           <w:sz w:val="24"/>
           <w:szCs w:val="24"/>
         </w:rPr>
-        <w:t xml:space="preserve"> bits is chose</w:t>
+        <w:t xml:space="preserve"> bits </w:t>
+      </w:r>
+      <w:proofErr w:type="gramStart"/>
+      <w:r>
+        <w:rPr>
+          <w:rFonts w:ascii="Times New Roman" w:eastAsiaTheme="minorEastAsia" w:hAnsi="Times New Roman" w:cs="Times New Roman"/>
+          <w:sz w:val="24"/>
+          <w:szCs w:val="24"/>
+        </w:rPr>
+        <w:t>is</w:t>
+      </w:r>
+      <w:proofErr w:type="gramEnd"/>
+      <w:r>
+        <w:rPr>
+          <w:rFonts w:ascii="Times New Roman" w:eastAsiaTheme="minorEastAsia" w:hAnsi="Times New Roman" w:cs="Times New Roman"/>
+          <w:sz w:val="24"/>
+          <w:szCs w:val="24"/>
+        </w:rPr>
+        <w:t xml:space="preserve"> chose</w:t>
       </w:r>
       <w:r>
         <w:rPr>
@@ -4336,9 +4363,8 @@
     </w:p>
     <w:p>
       <w:pPr>
-        <w:ind w:left="360" w:hanging="360"/>
-        <w:rPr>
-          <w:rFonts w:ascii="Times New Roman" w:hAnsi="Times New Roman" w:cs="Times New Roman"/>
+        <w:rPr>
+          <w:rFonts w:ascii="Times New Roman" w:eastAsiaTheme="minorEastAsia" w:hAnsi="Times New Roman" w:cs="Times New Roman"/>
           <w:b/>
           <w:bCs/>
           <w:sz w:val="24"/>
@@ -4347,15 +4373,59 @@
       </w:pPr>
       <w:r>
         <w:rPr>
-          <w:rFonts w:ascii="Times New Roman" w:hAnsi="Times New Roman" w:cs="Times New Roman"/>
+          <w:rFonts w:ascii="Times New Roman" w:eastAsiaTheme="minorEastAsia" w:hAnsi="Times New Roman" w:cs="Times New Roman"/>
           <w:b/>
           <w:bCs/>
           <w:sz w:val="24"/>
           <w:szCs w:val="24"/>
         </w:rPr>
-        <w:t>2.1.2</w:t>
-      </w:r>
-      <w:r>
+        <w:t>4. Theoretical Results</w:t>
+      </w:r>
+    </w:p>
+    <w:p>
+      <w:pPr>
+        <w:rPr>
+          <w:rFonts w:ascii="Times New Roman" w:hAnsi="Times New Roman" w:cs="Times New Roman"/>
+          <w:sz w:val="24"/>
+          <w:szCs w:val="24"/>
+        </w:rPr>
+      </w:pPr>
+      <w:r>
+        <w:rPr>
+          <w:rFonts w:ascii="Times New Roman" w:hAnsi="Times New Roman" w:cs="Times New Roman"/>
+          <w:sz w:val="24"/>
+          <w:szCs w:val="24"/>
+        </w:rPr>
+        <w:t>To determine the accuracy of the algorithm results</w:t>
+      </w:r>
+      <w:r>
+        <w:rPr>
+          <w:rFonts w:ascii="Times New Roman" w:hAnsi="Times New Roman" w:cs="Times New Roman"/>
+          <w:sz w:val="24"/>
+          <w:szCs w:val="24"/>
+        </w:rPr>
+        <w:t>,</w:t>
+      </w:r>
+      <w:r>
+        <w:rPr>
+          <w:rFonts w:ascii="Times New Roman" w:hAnsi="Times New Roman" w:cs="Times New Roman"/>
+          <w:sz w:val="24"/>
+          <w:szCs w:val="24"/>
+        </w:rPr>
+        <w:t xml:space="preserve"> the theoretical results are generated for comparison. </w:t>
+      </w:r>
+      <w:r>
+        <w:rPr>
+          <w:rFonts w:ascii="Times New Roman" w:hAnsi="Times New Roman" w:cs="Times New Roman"/>
+          <w:sz w:val="24"/>
+          <w:szCs w:val="24"/>
+        </w:rPr>
+        <w:t>In the parts that follows, theoretical results are determined for BPSK and for 4QAM.</w:t>
+      </w:r>
+    </w:p>
+    <w:p>
+      <w:pPr>
+        <w:ind w:left="360" w:hanging="360"/>
         <w:rPr>
           <w:rFonts w:ascii="Times New Roman" w:hAnsi="Times New Roman" w:cs="Times New Roman"/>
           <w:b/>
@@ -4363,8 +4433,7 @@
           <w:sz w:val="24"/>
           <w:szCs w:val="24"/>
         </w:rPr>
-        <w:tab/>
-      </w:r>
+      </w:pPr>
       <w:r>
         <w:rPr>
           <w:rFonts w:ascii="Times New Roman" w:hAnsi="Times New Roman" w:cs="Times New Roman"/>
@@ -4373,8 +4442,1196 @@
           <w:sz w:val="24"/>
           <w:szCs w:val="24"/>
         </w:rPr>
-        <w:t>Power Calculations of the Windowed Signal</w:t>
-      </w:r>
+        <w:t>4.1 Theoretical BER for BPSK</w:t>
+      </w:r>
+    </w:p>
+    <w:p>
+      <w:pPr>
+        <w:rPr>
+          <w:rFonts w:ascii="Times New Roman" w:hAnsi="Times New Roman" w:cs="Times New Roman"/>
+          <w:sz w:val="24"/>
+          <w:szCs w:val="24"/>
+        </w:rPr>
+      </w:pPr>
+      <w:r>
+        <w:rPr>
+          <w:rFonts w:ascii="Times New Roman" w:hAnsi="Times New Roman" w:cs="Times New Roman"/>
+          <w:sz w:val="24"/>
+          <w:szCs w:val="24"/>
+        </w:rPr>
+        <w:t>The received BPSK symbols vary about -1 and 1 due to the additive white gaussian noise. This result is shown in Figure 4.</w:t>
+      </w:r>
+    </w:p>
+    <w:p>
+      <w:pPr>
+        <w:rPr>
+          <w:rFonts w:ascii="Times New Roman" w:hAnsi="Times New Roman" w:cs="Times New Roman"/>
+          <w:sz w:val="24"/>
+          <w:szCs w:val="24"/>
+        </w:rPr>
+      </w:pPr>
+    </w:p>
+    <w:p>
+      <w:pPr>
+        <w:rPr>
+          <w:rFonts w:ascii="Times New Roman" w:hAnsi="Times New Roman" w:cs="Times New Roman"/>
+          <w:sz w:val="24"/>
+          <w:szCs w:val="24"/>
+        </w:rPr>
+      </w:pPr>
+    </w:p>
+    <w:p>
+      <w:pPr>
+        <w:rPr>
+          <w:rFonts w:ascii="Times New Roman" w:hAnsi="Times New Roman" w:cs="Times New Roman"/>
+          <w:sz w:val="24"/>
+          <w:szCs w:val="24"/>
+        </w:rPr>
+      </w:pPr>
+    </w:p>
+    <w:p>
+      <w:pPr>
+        <w:jc w:val="center"/>
+        <w:rPr>
+          <w:rFonts w:ascii="Times New Roman" w:hAnsi="Times New Roman" w:cs="Times New Roman"/>
+          <w:sz w:val="24"/>
+          <w:szCs w:val="24"/>
+        </w:rPr>
+      </w:pPr>
+      <w:r>
+        <w:rPr>
+          <w:rFonts w:ascii="Times New Roman" w:hAnsi="Times New Roman" w:cs="Times New Roman"/>
+          <w:noProof/>
+          <w:sz w:val="24"/>
+          <w:szCs w:val="24"/>
+        </w:rPr>
+        <w:drawing>
+          <wp:inline distT="0" distB="0" distL="0" distR="0" wp14:anchorId="714F832B" wp14:editId="4C68448C">
+            <wp:extent cx="3657600" cy="2743200"/>
+            <wp:effectExtent l="19050" t="19050" r="19050" b="19050"/>
+            <wp:docPr id="12" name="Picture 12" descr="Chart, line chart&#10;&#10;Description automatically generated"/>
+            <wp:cNvGraphicFramePr>
+              <a:graphicFrameLocks xmlns:a="http://schemas.openxmlformats.org/drawingml/2006/main" noChangeAspect="1"/>
+            </wp:cNvGraphicFramePr>
+            <a:graphic xmlns:a="http://schemas.openxmlformats.org/drawingml/2006/main">
+              <a:graphicData uri="http://schemas.openxmlformats.org/drawingml/2006/picture">
+                <pic:pic xmlns:pic="http://schemas.openxmlformats.org/drawingml/2006/picture">
+                  <pic:nvPicPr>
+                    <pic:cNvPr id="12" name="Picture 12" descr="Chart, line chart&#10;&#10;Description automatically generated"/>
+                    <pic:cNvPicPr/>
+                  </pic:nvPicPr>
+                  <pic:blipFill>
+                    <a:blip r:embed="rId11">
+                      <a:extLst>
+                        <a:ext uri="{28A0092B-C50C-407E-A947-70E740481C1C}">
+                          <a14:useLocalDpi xmlns:a14="http://schemas.microsoft.com/office/drawing/2010/main" val="0"/>
+                        </a:ext>
+                      </a:extLst>
+                    </a:blip>
+                    <a:stretch>
+                      <a:fillRect/>
+                    </a:stretch>
+                  </pic:blipFill>
+                  <pic:spPr>
+                    <a:xfrm>
+                      <a:off x="0" y="0"/>
+                      <a:ext cx="3657600" cy="2743200"/>
+                    </a:xfrm>
+                    <a:prstGeom prst="rect">
+                      <a:avLst/>
+                    </a:prstGeom>
+                    <a:ln>
+                      <a:solidFill>
+                        <a:schemeClr val="tx1"/>
+                      </a:solidFill>
+                    </a:ln>
+                  </pic:spPr>
+                </pic:pic>
+              </a:graphicData>
+            </a:graphic>
+          </wp:inline>
+        </w:drawing>
+      </w:r>
+    </w:p>
+    <w:p>
+      <w:pPr>
+        <w:rPr>
+          <w:rFonts w:ascii="Times New Roman" w:hAnsi="Times New Roman" w:cs="Times New Roman"/>
+          <w:sz w:val="24"/>
+          <w:szCs w:val="24"/>
+        </w:rPr>
+      </w:pPr>
+      <w:r>
+        <w:rPr>
+          <w:rFonts w:ascii="Times New Roman" w:hAnsi="Times New Roman" w:cs="Times New Roman"/>
+          <w:sz w:val="24"/>
+          <w:szCs w:val="24"/>
+        </w:rPr>
+        <w:t xml:space="preserve">Figure 4 – Probability Distribution Function of Received Symbols. The Shaded </w:t>
+      </w:r>
+      <w:r>
+        <w:rPr>
+          <w:rFonts w:ascii="Times New Roman" w:hAnsi="Times New Roman" w:cs="Times New Roman"/>
+          <w:sz w:val="24"/>
+          <w:szCs w:val="24"/>
+        </w:rPr>
+        <w:t>Areas Represent Error Probabilities.</w:t>
+      </w:r>
+    </w:p>
+    <w:p>
+      <w:pPr>
+        <w:rPr>
+          <w:rFonts w:ascii="Times New Roman" w:eastAsiaTheme="minorEastAsia" w:hAnsi="Times New Roman" w:cs="Times New Roman"/>
+          <w:sz w:val="24"/>
+          <w:szCs w:val="24"/>
+        </w:rPr>
+      </w:pPr>
+      <w:r>
+        <w:rPr>
+          <w:rFonts w:ascii="Times New Roman" w:hAnsi="Times New Roman" w:cs="Times New Roman"/>
+          <w:sz w:val="24"/>
+          <w:szCs w:val="24"/>
+        </w:rPr>
+        <w:t xml:space="preserve">As shown in Figure 4, the received symbol is normally distributed about 1 or -1. Using the imaginary axis as the threshold, </w:t>
+      </w:r>
+      <w:r>
+        <w:rPr>
+          <w:rFonts w:ascii="Times New Roman" w:eastAsiaTheme="minorEastAsia" w:hAnsi="Times New Roman" w:cs="Times New Roman"/>
+          <w:sz w:val="24"/>
+          <w:szCs w:val="24"/>
+        </w:rPr>
+        <w:t>we find the following:</w:t>
+      </w:r>
+    </w:p>
+    <w:p>
+      <w:pPr>
+        <w:rPr>
+          <w:rFonts w:ascii="Times New Roman" w:eastAsiaTheme="minorEastAsia" w:hAnsi="Times New Roman" w:cs="Times New Roman"/>
+          <w:sz w:val="24"/>
+          <w:szCs w:val="24"/>
+        </w:rPr>
+      </w:pPr>
+      <m:oMathPara>
+        <m:oMath>
+          <m:eqArr>
+            <m:eqArrPr>
+              <m:maxDist m:val="1"/>
+              <m:ctrlPr>
+                <w:rPr>
+                  <w:rFonts w:ascii="Cambria Math" w:eastAsiaTheme="minorEastAsia" w:hAnsi="Cambria Math" w:cs="Times New Roman"/>
+                  <w:i/>
+                  <w:sz w:val="24"/>
+                  <w:szCs w:val="24"/>
+                </w:rPr>
+              </m:ctrlPr>
+            </m:eqArrPr>
+            <m:e>
+              <m:r>
+                <w:rPr>
+                  <w:rFonts w:ascii="Cambria Math" w:hAnsi="Cambria Math" w:cs="Times New Roman"/>
+                  <w:sz w:val="24"/>
+                  <w:szCs w:val="24"/>
+                </w:rPr>
+                <m:t>P</m:t>
+              </m:r>
+              <m:d>
+                <m:dPr>
+                  <m:ctrlPr>
+                    <w:rPr>
+                      <w:rFonts w:ascii="Cambria Math" w:hAnsi="Cambria Math" w:cs="Times New Roman"/>
+                      <w:i/>
+                      <w:sz w:val="24"/>
+                      <w:szCs w:val="24"/>
+                    </w:rPr>
+                  </m:ctrlPr>
+                </m:dPr>
+                <m:e>
+                  <m:r>
+                    <w:rPr>
+                      <w:rFonts w:ascii="Cambria Math" w:hAnsi="Cambria Math" w:cs="Times New Roman"/>
+                      <w:sz w:val="24"/>
+                      <w:szCs w:val="24"/>
+                    </w:rPr>
+                    <m:t>error</m:t>
+                  </m:r>
+                </m:e>
+                <m:e>
+                  <m:r>
+                    <w:rPr>
+                      <w:rFonts w:ascii="Cambria Math" w:hAnsi="Cambria Math" w:cs="Times New Roman"/>
+                      <w:sz w:val="24"/>
+                      <w:szCs w:val="24"/>
+                    </w:rPr>
+                    <m:t>0</m:t>
+                  </m:r>
+                </m:e>
+              </m:d>
+              <m:r>
+                <w:rPr>
+                  <w:rFonts w:ascii="Cambria Math" w:hAnsi="Cambria Math" w:cs="Times New Roman"/>
+                  <w:sz w:val="24"/>
+                  <w:szCs w:val="24"/>
+                </w:rPr>
+                <m:t>=P</m:t>
+              </m:r>
+              <m:d>
+                <m:dPr>
+                  <m:ctrlPr>
+                    <w:rPr>
+                      <w:rFonts w:ascii="Cambria Math" w:hAnsi="Cambria Math" w:cs="Times New Roman"/>
+                      <w:i/>
+                      <w:sz w:val="24"/>
+                      <w:szCs w:val="24"/>
+                    </w:rPr>
+                  </m:ctrlPr>
+                </m:dPr>
+                <m:e>
+                  <m:r>
+                    <w:rPr>
+                      <w:rFonts w:ascii="Cambria Math" w:hAnsi="Cambria Math" w:cs="Times New Roman"/>
+                      <w:sz w:val="24"/>
+                      <w:szCs w:val="24"/>
+                    </w:rPr>
+                    <m:t>error</m:t>
+                  </m:r>
+                </m:e>
+                <m:e>
+                  <m:r>
+                    <w:rPr>
+                      <w:rFonts w:ascii="Cambria Math" w:hAnsi="Cambria Math" w:cs="Times New Roman"/>
+                      <w:sz w:val="24"/>
+                      <w:szCs w:val="24"/>
+                    </w:rPr>
+                    <m:t>1</m:t>
+                  </m:r>
+                </m:e>
+              </m:d>
+              <m:r>
+                <w:rPr>
+                  <w:rFonts w:ascii="Cambria Math" w:hAnsi="Cambria Math" w:cs="Times New Roman"/>
+                  <w:sz w:val="24"/>
+                  <w:szCs w:val="24"/>
+                </w:rPr>
+                <m:t>=</m:t>
+              </m:r>
+              <m:sSub>
+                <m:sSubPr>
+                  <m:ctrlPr>
+                    <w:rPr>
+                      <w:rFonts w:ascii="Cambria Math" w:hAnsi="Cambria Math" w:cs="Times New Roman"/>
+                      <w:i/>
+                      <w:sz w:val="24"/>
+                      <w:szCs w:val="24"/>
+                    </w:rPr>
+                  </m:ctrlPr>
+                </m:sSubPr>
+                <m:e>
+                  <m:r>
+                    <w:rPr>
+                      <w:rFonts w:ascii="Cambria Math" w:hAnsi="Cambria Math" w:cs="Times New Roman"/>
+                      <w:sz w:val="24"/>
+                      <w:szCs w:val="24"/>
+                    </w:rPr>
+                    <m:t>P</m:t>
+                  </m:r>
+                </m:e>
+                <m:sub>
+                  <m:r>
+                    <w:rPr>
+                      <w:rFonts w:ascii="Cambria Math" w:hAnsi="Cambria Math" w:cs="Times New Roman"/>
+                      <w:sz w:val="24"/>
+                      <w:szCs w:val="24"/>
+                    </w:rPr>
+                    <m:t>b</m:t>
+                  </m:r>
+                </m:sub>
+              </m:sSub>
+              <m:r>
+                <w:rPr>
+                  <w:rFonts w:ascii="Cambria Math" w:hAnsi="Cambria Math" w:cs="Times New Roman"/>
+                  <w:sz w:val="24"/>
+                  <w:szCs w:val="24"/>
+                </w:rPr>
+                <m:t>#</m:t>
+              </m:r>
+              <m:d>
+                <m:dPr>
+                  <m:ctrlPr>
+                    <w:rPr>
+                      <w:rFonts w:ascii="Cambria Math" w:eastAsiaTheme="minorEastAsia" w:hAnsi="Cambria Math" w:cs="Times New Roman"/>
+                      <w:i/>
+                      <w:sz w:val="24"/>
+                      <w:szCs w:val="24"/>
+                    </w:rPr>
+                  </m:ctrlPr>
+                </m:dPr>
+                <m:e>
+                  <m:r>
+                    <w:rPr>
+                      <w:rFonts w:ascii="Cambria Math" w:eastAsiaTheme="minorEastAsia" w:hAnsi="Cambria Math" w:cs="Times New Roman"/>
+                      <w:sz w:val="24"/>
+                      <w:szCs w:val="24"/>
+                    </w:rPr>
+                    <m:t>8</m:t>
+                  </m:r>
+                </m:e>
+              </m:d>
+              <m:ctrlPr>
+                <w:rPr>
+                  <w:rFonts w:ascii="Cambria Math" w:hAnsi="Cambria Math" w:cs="Times New Roman"/>
+                  <w:i/>
+                  <w:sz w:val="24"/>
+                  <w:szCs w:val="24"/>
+                </w:rPr>
+              </m:ctrlPr>
+            </m:e>
+          </m:eqArr>
+        </m:oMath>
+      </m:oMathPara>
+    </w:p>
+    <w:p>
+      <w:pPr>
+        <w:rPr>
+          <w:rFonts w:ascii="Times New Roman" w:eastAsiaTheme="minorEastAsia" w:hAnsi="Times New Roman" w:cs="Times New Roman"/>
+          <w:sz w:val="24"/>
+          <w:szCs w:val="24"/>
+        </w:rPr>
+      </w:pPr>
+      <w:r>
+        <w:rPr>
+          <w:rFonts w:ascii="Times New Roman" w:eastAsiaTheme="minorEastAsia" w:hAnsi="Times New Roman" w:cs="Times New Roman"/>
+          <w:sz w:val="24"/>
+          <w:szCs w:val="24"/>
+        </w:rPr>
+        <w:t>In other words, the area of each shaded region is equivalent to the probability of bit error. If we integrate the shaded area, we get the following value:</w:t>
+      </w:r>
+    </w:p>
+    <w:p>
+      <w:pPr>
+        <w:rPr>
+          <w:rFonts w:ascii="Times New Roman" w:eastAsiaTheme="minorEastAsia" w:hAnsi="Times New Roman" w:cs="Times New Roman"/>
+          <w:sz w:val="24"/>
+          <w:szCs w:val="24"/>
+        </w:rPr>
+      </w:pPr>
+      <m:oMathPara>
+        <m:oMath>
+          <m:eqArr>
+            <m:eqArrPr>
+              <m:maxDist m:val="1"/>
+              <m:ctrlPr>
+                <w:rPr>
+                  <w:rFonts w:ascii="Cambria Math" w:eastAsiaTheme="minorEastAsia" w:hAnsi="Cambria Math" w:cs="Times New Roman"/>
+                  <w:i/>
+                  <w:sz w:val="24"/>
+                  <w:szCs w:val="24"/>
+                </w:rPr>
+              </m:ctrlPr>
+            </m:eqArrPr>
+            <m:e>
+              <m:sSub>
+                <m:sSubPr>
+                  <m:ctrlPr>
+                    <w:rPr>
+                      <w:rFonts w:ascii="Cambria Math" w:eastAsiaTheme="minorEastAsia" w:hAnsi="Cambria Math" w:cs="Times New Roman"/>
+                      <w:i/>
+                      <w:sz w:val="24"/>
+                      <w:szCs w:val="24"/>
+                    </w:rPr>
+                  </m:ctrlPr>
+                </m:sSubPr>
+                <m:e>
+                  <m:r>
+                    <w:rPr>
+                      <w:rFonts w:ascii="Cambria Math" w:eastAsiaTheme="minorEastAsia" w:hAnsi="Cambria Math" w:cs="Times New Roman"/>
+                      <w:sz w:val="24"/>
+                      <w:szCs w:val="24"/>
+                    </w:rPr>
+                    <m:t>P</m:t>
+                  </m:r>
+                </m:e>
+                <m:sub>
+                  <m:r>
+                    <w:rPr>
+                      <w:rFonts w:ascii="Cambria Math" w:eastAsiaTheme="minorEastAsia" w:hAnsi="Cambria Math" w:cs="Times New Roman"/>
+                      <w:sz w:val="24"/>
+                      <w:szCs w:val="24"/>
+                    </w:rPr>
+                    <m:t>b</m:t>
+                  </m:r>
+                </m:sub>
+              </m:sSub>
+              <m:r>
+                <w:rPr>
+                  <w:rFonts w:ascii="Cambria Math" w:eastAsiaTheme="minorEastAsia" w:hAnsi="Cambria Math" w:cs="Times New Roman"/>
+                  <w:sz w:val="24"/>
+                  <w:szCs w:val="24"/>
+                </w:rPr>
+                <m:t>=Q</m:t>
+              </m:r>
+              <m:d>
+                <m:dPr>
+                  <m:ctrlPr>
+                    <w:rPr>
+                      <w:rFonts w:ascii="Cambria Math" w:eastAsiaTheme="minorEastAsia" w:hAnsi="Cambria Math" w:cs="Times New Roman"/>
+                      <w:i/>
+                      <w:sz w:val="24"/>
+                      <w:szCs w:val="24"/>
+                    </w:rPr>
+                  </m:ctrlPr>
+                </m:dPr>
+                <m:e>
+                  <m:f>
+                    <m:fPr>
+                      <m:ctrlPr>
+                        <w:rPr>
+                          <w:rFonts w:ascii="Cambria Math" w:eastAsiaTheme="minorEastAsia" w:hAnsi="Cambria Math" w:cs="Times New Roman"/>
+                          <w:i/>
+                          <w:sz w:val="24"/>
+                          <w:szCs w:val="24"/>
+                        </w:rPr>
+                      </m:ctrlPr>
+                    </m:fPr>
+                    <m:num>
+                      <m:r>
+                        <w:rPr>
+                          <w:rFonts w:ascii="Cambria Math" w:eastAsiaTheme="minorEastAsia" w:hAnsi="Cambria Math" w:cs="Times New Roman"/>
+                          <w:sz w:val="24"/>
+                          <w:szCs w:val="24"/>
+                        </w:rPr>
+                        <m:t>1</m:t>
+                      </m:r>
+                    </m:num>
+                    <m:den>
+                      <m:sSub>
+                        <m:sSubPr>
+                          <m:ctrlPr>
+                            <w:rPr>
+                              <w:rFonts w:ascii="Cambria Math" w:eastAsiaTheme="minorEastAsia" w:hAnsi="Cambria Math" w:cs="Times New Roman"/>
+                              <w:i/>
+                              <w:sz w:val="24"/>
+                              <w:szCs w:val="24"/>
+                            </w:rPr>
+                          </m:ctrlPr>
+                        </m:sSubPr>
+                        <m:e>
+                          <m:r>
+                            <w:rPr>
+                              <w:rFonts w:ascii="Cambria Math" w:eastAsiaTheme="minorEastAsia" w:hAnsi="Cambria Math" w:cs="Times New Roman"/>
+                              <w:sz w:val="24"/>
+                              <w:szCs w:val="24"/>
+                            </w:rPr>
+                            <m:t>σ</m:t>
+                          </m:r>
+                        </m:e>
+                        <m:sub>
+                          <m:r>
+                            <w:rPr>
+                              <w:rFonts w:ascii="Cambria Math" w:eastAsiaTheme="minorEastAsia" w:hAnsi="Cambria Math" w:cs="Times New Roman"/>
+                              <w:sz w:val="24"/>
+                              <w:szCs w:val="24"/>
+                            </w:rPr>
+                            <m:t>BPSK</m:t>
+                          </m:r>
+                        </m:sub>
+                      </m:sSub>
+                    </m:den>
+                  </m:f>
+                </m:e>
+              </m:d>
+              <m:r>
+                <w:rPr>
+                  <w:rFonts w:ascii="Cambria Math" w:eastAsiaTheme="minorEastAsia" w:hAnsi="Cambria Math" w:cs="Times New Roman"/>
+                  <w:sz w:val="24"/>
+                  <w:szCs w:val="24"/>
+                </w:rPr>
+                <m:t>#</m:t>
+              </m:r>
+              <m:d>
+                <m:dPr>
+                  <m:ctrlPr>
+                    <w:rPr>
+                      <w:rFonts w:ascii="Cambria Math" w:eastAsiaTheme="minorEastAsia" w:hAnsi="Cambria Math" w:cs="Times New Roman"/>
+                      <w:i/>
+                      <w:sz w:val="24"/>
+                      <w:szCs w:val="24"/>
+                    </w:rPr>
+                  </m:ctrlPr>
+                </m:dPr>
+                <m:e>
+                  <m:r>
+                    <w:rPr>
+                      <w:rFonts w:ascii="Cambria Math" w:eastAsiaTheme="minorEastAsia" w:hAnsi="Cambria Math" w:cs="Times New Roman"/>
+                      <w:sz w:val="24"/>
+                      <w:szCs w:val="24"/>
+                    </w:rPr>
+                    <m:t>9</m:t>
+                  </m:r>
+                </m:e>
+              </m:d>
+            </m:e>
+          </m:eqArr>
+        </m:oMath>
+      </m:oMathPara>
+    </w:p>
+    <w:p>
+      <w:pPr>
+        <w:rPr>
+          <w:rFonts w:ascii="Times New Roman" w:eastAsiaTheme="minorEastAsia" w:hAnsi="Times New Roman" w:cs="Times New Roman"/>
+          <w:sz w:val="24"/>
+          <w:szCs w:val="24"/>
+        </w:rPr>
+      </w:pPr>
+      <m:oMath>
+        <m:sSub>
+          <m:sSubPr>
+            <m:ctrlPr>
+              <w:rPr>
+                <w:rFonts w:ascii="Cambria Math" w:eastAsiaTheme="minorEastAsia" w:hAnsi="Cambria Math" w:cs="Times New Roman"/>
+                <w:i/>
+                <w:sz w:val="24"/>
+                <w:szCs w:val="24"/>
+              </w:rPr>
+            </m:ctrlPr>
+          </m:sSubPr>
+          <m:e>
+            <m:r>
+              <w:rPr>
+                <w:rFonts w:ascii="Cambria Math" w:eastAsiaTheme="minorEastAsia" w:hAnsi="Cambria Math" w:cs="Times New Roman"/>
+                <w:sz w:val="24"/>
+                <w:szCs w:val="24"/>
+              </w:rPr>
+              <m:t>σ</m:t>
+            </m:r>
+          </m:e>
+          <m:sub>
+            <m:r>
+              <w:rPr>
+                <w:rFonts w:ascii="Cambria Math" w:eastAsiaTheme="minorEastAsia" w:hAnsi="Cambria Math" w:cs="Times New Roman"/>
+                <w:sz w:val="24"/>
+                <w:szCs w:val="24"/>
+              </w:rPr>
+              <m:t>BPSK</m:t>
+            </m:r>
+          </m:sub>
+        </m:sSub>
+      </m:oMath>
+      <w:r>
+        <w:rPr>
+          <w:rFonts w:ascii="Times New Roman" w:eastAsiaTheme="minorEastAsia" w:hAnsi="Times New Roman" w:cs="Times New Roman"/>
+          <w:sz w:val="24"/>
+          <w:szCs w:val="24"/>
+        </w:rPr>
+        <w:t xml:space="preserve"> is the standard deviation of the real part of the complex noise </w:t>
+      </w:r>
+      <m:oMath>
+        <m:sSub>
+          <m:sSubPr>
+            <m:ctrlPr>
+              <w:rPr>
+                <w:rFonts w:ascii="Cambria Math" w:eastAsiaTheme="minorEastAsia" w:hAnsi="Cambria Math" w:cs="Times New Roman"/>
+                <w:i/>
+                <w:sz w:val="24"/>
+                <w:szCs w:val="24"/>
+              </w:rPr>
+            </m:ctrlPr>
+          </m:sSubPr>
+          <m:e>
+            <m:r>
+              <w:rPr>
+                <w:rFonts w:ascii="Cambria Math" w:eastAsiaTheme="minorEastAsia" w:hAnsi="Cambria Math" w:cs="Times New Roman"/>
+                <w:sz w:val="24"/>
+                <w:szCs w:val="24"/>
+              </w:rPr>
+              <m:t>σ</m:t>
+            </m:r>
+          </m:e>
+          <m:sub>
+            <m:r>
+              <w:rPr>
+                <w:rFonts w:ascii="Cambria Math" w:eastAsiaTheme="minorEastAsia" w:hAnsi="Cambria Math" w:cs="Times New Roman"/>
+                <w:sz w:val="24"/>
+                <w:szCs w:val="24"/>
+              </w:rPr>
+              <m:t>n</m:t>
+            </m:r>
+          </m:sub>
+        </m:sSub>
+      </m:oMath>
+      <w:r>
+        <w:rPr>
+          <w:rFonts w:ascii="Times New Roman" w:eastAsiaTheme="minorEastAsia" w:hAnsi="Times New Roman" w:cs="Times New Roman"/>
+          <w:sz w:val="24"/>
+          <w:szCs w:val="24"/>
+        </w:rPr>
+        <w:t>. They can be related as follows:</w:t>
+      </w:r>
+    </w:p>
+    <w:p>
+      <w:pPr>
+        <w:rPr>
+          <w:rFonts w:ascii="Times New Roman" w:eastAsiaTheme="minorEastAsia" w:hAnsi="Times New Roman" w:cs="Times New Roman"/>
+          <w:sz w:val="24"/>
+          <w:szCs w:val="24"/>
+        </w:rPr>
+      </w:pPr>
+      <m:oMathPara>
+        <m:oMathParaPr>
+          <m:jc m:val="left"/>
+        </m:oMathParaPr>
+        <m:oMath>
+          <m:eqArr>
+            <m:eqArrPr>
+              <m:maxDist m:val="1"/>
+              <m:ctrlPr>
+                <w:rPr>
+                  <w:rFonts w:ascii="Cambria Math" w:eastAsiaTheme="minorEastAsia" w:hAnsi="Cambria Math" w:cs="Times New Roman"/>
+                  <w:i/>
+                  <w:sz w:val="24"/>
+                  <w:szCs w:val="24"/>
+                </w:rPr>
+              </m:ctrlPr>
+            </m:eqArrPr>
+            <m:e>
+              <m:sSub>
+                <m:sSubPr>
+                  <m:ctrlPr>
+                    <w:rPr>
+                      <w:rFonts w:ascii="Cambria Math" w:eastAsiaTheme="minorEastAsia" w:hAnsi="Cambria Math" w:cs="Times New Roman"/>
+                      <w:i/>
+                      <w:sz w:val="24"/>
+                      <w:szCs w:val="24"/>
+                    </w:rPr>
+                  </m:ctrlPr>
+                </m:sSubPr>
+                <m:e>
+                  <m:r>
+                    <w:rPr>
+                      <w:rFonts w:ascii="Cambria Math" w:eastAsiaTheme="minorEastAsia" w:hAnsi="Cambria Math" w:cs="Times New Roman"/>
+                      <w:sz w:val="24"/>
+                      <w:szCs w:val="24"/>
+                    </w:rPr>
+                    <m:t>σ</m:t>
+                  </m:r>
+                </m:e>
+                <m:sub>
+                  <m:r>
+                    <w:rPr>
+                      <w:rFonts w:ascii="Cambria Math" w:eastAsiaTheme="minorEastAsia" w:hAnsi="Cambria Math" w:cs="Times New Roman"/>
+                      <w:sz w:val="24"/>
+                      <w:szCs w:val="24"/>
+                    </w:rPr>
+                    <m:t>BSPK</m:t>
+                  </m:r>
+                </m:sub>
+              </m:sSub>
+              <m:r>
+                <w:rPr>
+                  <w:rFonts w:ascii="Cambria Math" w:eastAsiaTheme="minorEastAsia" w:hAnsi="Cambria Math" w:cs="Times New Roman"/>
+                  <w:sz w:val="24"/>
+                  <w:szCs w:val="24"/>
+                </w:rPr>
+                <m:t>=</m:t>
+              </m:r>
+              <m:f>
+                <m:fPr>
+                  <m:ctrlPr>
+                    <w:rPr>
+                      <w:rFonts w:ascii="Cambria Math" w:eastAsiaTheme="minorEastAsia" w:hAnsi="Cambria Math" w:cs="Times New Roman"/>
+                      <w:i/>
+                      <w:sz w:val="24"/>
+                      <w:szCs w:val="24"/>
+                    </w:rPr>
+                  </m:ctrlPr>
+                </m:fPr>
+                <m:num>
+                  <m:sSub>
+                    <m:sSubPr>
+                      <m:ctrlPr>
+                        <w:rPr>
+                          <w:rFonts w:ascii="Cambria Math" w:eastAsiaTheme="minorEastAsia" w:hAnsi="Cambria Math" w:cs="Times New Roman"/>
+                          <w:i/>
+                          <w:sz w:val="24"/>
+                          <w:szCs w:val="24"/>
+                        </w:rPr>
+                      </m:ctrlPr>
+                    </m:sSubPr>
+                    <m:e>
+                      <m:r>
+                        <w:rPr>
+                          <w:rFonts w:ascii="Cambria Math" w:eastAsiaTheme="minorEastAsia" w:hAnsi="Cambria Math" w:cs="Times New Roman"/>
+                          <w:sz w:val="24"/>
+                          <w:szCs w:val="24"/>
+                        </w:rPr>
+                        <m:t>σ</m:t>
+                      </m:r>
+                    </m:e>
+                    <m:sub>
+                      <m:r>
+                        <w:rPr>
+                          <w:rFonts w:ascii="Cambria Math" w:eastAsiaTheme="minorEastAsia" w:hAnsi="Cambria Math" w:cs="Times New Roman"/>
+                          <w:sz w:val="24"/>
+                          <w:szCs w:val="24"/>
+                        </w:rPr>
+                        <m:t>n</m:t>
+                      </m:r>
+                    </m:sub>
+                  </m:sSub>
+                </m:num>
+                <m:den>
+                  <m:rad>
+                    <m:radPr>
+                      <m:degHide m:val="1"/>
+                      <m:ctrlPr>
+                        <w:rPr>
+                          <w:rFonts w:ascii="Cambria Math" w:eastAsiaTheme="minorEastAsia" w:hAnsi="Cambria Math" w:cs="Times New Roman"/>
+                          <w:i/>
+                          <w:sz w:val="24"/>
+                          <w:szCs w:val="24"/>
+                        </w:rPr>
+                      </m:ctrlPr>
+                    </m:radPr>
+                    <m:deg/>
+                    <m:e>
+                      <m:r>
+                        <w:rPr>
+                          <w:rFonts w:ascii="Cambria Math" w:eastAsiaTheme="minorEastAsia" w:hAnsi="Cambria Math" w:cs="Times New Roman"/>
+                          <w:sz w:val="24"/>
+                          <w:szCs w:val="24"/>
+                        </w:rPr>
+                        <m:t>2</m:t>
+                      </m:r>
+                    </m:e>
+                  </m:rad>
+                </m:den>
+              </m:f>
+              <m:r>
+                <w:rPr>
+                  <w:rFonts w:ascii="Cambria Math" w:eastAsiaTheme="minorEastAsia" w:hAnsi="Cambria Math" w:cs="Times New Roman"/>
+                  <w:sz w:val="24"/>
+                  <w:szCs w:val="24"/>
+                </w:rPr>
+                <m:t>#</m:t>
+              </m:r>
+              <m:d>
+                <m:dPr>
+                  <m:ctrlPr>
+                    <w:rPr>
+                      <w:rFonts w:ascii="Cambria Math" w:eastAsiaTheme="minorEastAsia" w:hAnsi="Cambria Math" w:cs="Times New Roman"/>
+                      <w:i/>
+                      <w:sz w:val="24"/>
+                      <w:szCs w:val="24"/>
+                    </w:rPr>
+                  </m:ctrlPr>
+                </m:dPr>
+                <m:e>
+                  <m:r>
+                    <w:rPr>
+                      <w:rFonts w:ascii="Cambria Math" w:eastAsiaTheme="minorEastAsia" w:hAnsi="Cambria Math" w:cs="Times New Roman"/>
+                      <w:sz w:val="24"/>
+                      <w:szCs w:val="24"/>
+                    </w:rPr>
+                    <m:t>10</m:t>
+                  </m:r>
+                </m:e>
+              </m:d>
+            </m:e>
+          </m:eqArr>
+        </m:oMath>
+      </m:oMathPara>
+    </w:p>
+    <w:p>
+      <w:pPr>
+        <w:rPr>
+          <w:rFonts w:ascii="Times New Roman" w:eastAsiaTheme="minorEastAsia" w:hAnsi="Times New Roman" w:cs="Times New Roman"/>
+          <w:sz w:val="24"/>
+          <w:szCs w:val="24"/>
+        </w:rPr>
+      </w:pPr>
+      <w:r>
+        <w:rPr>
+          <w:rFonts w:ascii="Times New Roman" w:eastAsiaTheme="minorEastAsia" w:hAnsi="Times New Roman" w:cs="Times New Roman"/>
+          <w:sz w:val="24"/>
+          <w:szCs w:val="24"/>
+        </w:rPr>
+        <w:t xml:space="preserve">Using the results of Equations (4), (7), and (10) we can relate </w:t>
+      </w:r>
+      <m:oMath>
+        <m:sSub>
+          <m:sSubPr>
+            <m:ctrlPr>
+              <w:rPr>
+                <w:rFonts w:ascii="Cambria Math" w:eastAsiaTheme="minorEastAsia" w:hAnsi="Cambria Math" w:cs="Times New Roman"/>
+                <w:i/>
+                <w:sz w:val="24"/>
+                <w:szCs w:val="24"/>
+              </w:rPr>
+            </m:ctrlPr>
+          </m:sSubPr>
+          <m:e>
+            <m:r>
+              <w:rPr>
+                <w:rFonts w:ascii="Cambria Math" w:eastAsiaTheme="minorEastAsia" w:hAnsi="Cambria Math" w:cs="Times New Roman"/>
+                <w:sz w:val="24"/>
+                <w:szCs w:val="24"/>
+              </w:rPr>
+              <m:t>P</m:t>
+            </m:r>
+          </m:e>
+          <m:sub>
+            <m:r>
+              <w:rPr>
+                <w:rFonts w:ascii="Cambria Math" w:eastAsiaTheme="minorEastAsia" w:hAnsi="Cambria Math" w:cs="Times New Roman"/>
+                <w:sz w:val="24"/>
+                <w:szCs w:val="24"/>
+              </w:rPr>
+              <m:t>b</m:t>
+            </m:r>
+          </m:sub>
+        </m:sSub>
+      </m:oMath>
+      <w:r>
+        <w:rPr>
+          <w:rFonts w:ascii="Times New Roman" w:eastAsiaTheme="minorEastAsia" w:hAnsi="Times New Roman" w:cs="Times New Roman"/>
+          <w:sz w:val="24"/>
+          <w:szCs w:val="24"/>
+        </w:rPr>
+        <w:t xml:space="preserve"> to </w:t>
+      </w:r>
+      <m:oMath>
+        <m:r>
+          <w:rPr>
+            <w:rFonts w:ascii="Cambria Math" w:eastAsiaTheme="minorEastAsia" w:hAnsi="Cambria Math" w:cs="Times New Roman"/>
+            <w:sz w:val="24"/>
+            <w:szCs w:val="24"/>
+          </w:rPr>
+          <m:t>SN</m:t>
+        </m:r>
+        <m:sSub>
+          <m:sSubPr>
+            <m:ctrlPr>
+              <w:rPr>
+                <w:rFonts w:ascii="Cambria Math" w:eastAsiaTheme="minorEastAsia" w:hAnsi="Cambria Math" w:cs="Times New Roman"/>
+                <w:i/>
+                <w:sz w:val="24"/>
+                <w:szCs w:val="24"/>
+              </w:rPr>
+            </m:ctrlPr>
+          </m:sSubPr>
+          <m:e>
+            <m:r>
+              <w:rPr>
+                <w:rFonts w:ascii="Cambria Math" w:eastAsiaTheme="minorEastAsia" w:hAnsi="Cambria Math" w:cs="Times New Roman"/>
+                <w:sz w:val="24"/>
+                <w:szCs w:val="24"/>
+              </w:rPr>
+              <m:t>R</m:t>
+            </m:r>
+          </m:e>
+          <m:sub>
+            <m:r>
+              <w:rPr>
+                <w:rFonts w:ascii="Cambria Math" w:eastAsiaTheme="minorEastAsia" w:hAnsi="Cambria Math" w:cs="Times New Roman"/>
+                <w:sz w:val="24"/>
+                <w:szCs w:val="24"/>
+              </w:rPr>
+              <m:t>BPSK</m:t>
+            </m:r>
+          </m:sub>
+        </m:sSub>
+      </m:oMath>
+      <w:r>
+        <w:rPr>
+          <w:rFonts w:ascii="Times New Roman" w:eastAsiaTheme="minorEastAsia" w:hAnsi="Times New Roman" w:cs="Times New Roman"/>
+          <w:sz w:val="24"/>
+          <w:szCs w:val="24"/>
+        </w:rPr>
+        <w:t>.</w:t>
+      </w:r>
+    </w:p>
+    <w:p>
+      <w:pPr>
+        <w:rPr>
+          <w:rFonts w:ascii="Times New Roman" w:eastAsiaTheme="minorEastAsia" w:hAnsi="Times New Roman" w:cs="Times New Roman"/>
+          <w:sz w:val="24"/>
+          <w:szCs w:val="24"/>
+        </w:rPr>
+      </w:pPr>
+      <m:oMathPara>
+        <m:oMathParaPr>
+          <m:jc m:val="left"/>
+        </m:oMathParaPr>
+        <m:oMath>
+          <m:eqArr>
+            <m:eqArrPr>
+              <m:maxDist m:val="1"/>
+              <m:ctrlPr>
+                <w:rPr>
+                  <w:rFonts w:ascii="Cambria Math" w:eastAsiaTheme="minorEastAsia" w:hAnsi="Cambria Math" w:cs="Times New Roman"/>
+                  <w:i/>
+                  <w:sz w:val="24"/>
+                  <w:szCs w:val="24"/>
+                </w:rPr>
+              </m:ctrlPr>
+            </m:eqArrPr>
+            <m:e>
+              <m:sSub>
+                <m:sSubPr>
+                  <m:ctrlPr>
+                    <w:rPr>
+                      <w:rFonts w:ascii="Cambria Math" w:eastAsiaTheme="minorEastAsia" w:hAnsi="Cambria Math" w:cs="Times New Roman"/>
+                      <w:i/>
+                      <w:sz w:val="24"/>
+                      <w:szCs w:val="24"/>
+                    </w:rPr>
+                  </m:ctrlPr>
+                </m:sSubPr>
+                <m:e>
+                  <m:r>
+                    <w:rPr>
+                      <w:rFonts w:ascii="Cambria Math" w:eastAsiaTheme="minorEastAsia" w:hAnsi="Cambria Math" w:cs="Times New Roman"/>
+                      <w:sz w:val="24"/>
+                      <w:szCs w:val="24"/>
+                    </w:rPr>
+                    <m:t>P</m:t>
+                  </m:r>
+                </m:e>
+                <m:sub>
+                  <m:r>
+                    <w:rPr>
+                      <w:rFonts w:ascii="Cambria Math" w:eastAsiaTheme="minorEastAsia" w:hAnsi="Cambria Math" w:cs="Times New Roman"/>
+                      <w:sz w:val="24"/>
+                      <w:szCs w:val="24"/>
+                    </w:rPr>
+                    <m:t>b</m:t>
+                  </m:r>
+                </m:sub>
+              </m:sSub>
+              <m:r>
+                <w:rPr>
+                  <w:rFonts w:ascii="Cambria Math" w:eastAsiaTheme="minorEastAsia" w:hAnsi="Cambria Math" w:cs="Times New Roman"/>
+                  <w:sz w:val="24"/>
+                  <w:szCs w:val="24"/>
+                </w:rPr>
+                <m:t>=Q</m:t>
+              </m:r>
+              <m:d>
+                <m:dPr>
+                  <m:ctrlPr>
+                    <w:rPr>
+                      <w:rFonts w:ascii="Cambria Math" w:eastAsiaTheme="minorEastAsia" w:hAnsi="Cambria Math" w:cs="Times New Roman"/>
+                      <w:i/>
+                      <w:sz w:val="24"/>
+                      <w:szCs w:val="24"/>
+                    </w:rPr>
+                  </m:ctrlPr>
+                </m:dPr>
+                <m:e>
+                  <m:f>
+                    <m:fPr>
+                      <m:ctrlPr>
+                        <w:rPr>
+                          <w:rFonts w:ascii="Cambria Math" w:eastAsiaTheme="minorEastAsia" w:hAnsi="Cambria Math" w:cs="Times New Roman"/>
+                          <w:i/>
+                          <w:sz w:val="24"/>
+                          <w:szCs w:val="24"/>
+                        </w:rPr>
+                      </m:ctrlPr>
+                    </m:fPr>
+                    <m:num>
+                      <m:rad>
+                        <m:radPr>
+                          <m:degHide m:val="1"/>
+                          <m:ctrlPr>
+                            <w:rPr>
+                              <w:rFonts w:ascii="Cambria Math" w:eastAsiaTheme="minorEastAsia" w:hAnsi="Cambria Math" w:cs="Times New Roman"/>
+                              <w:i/>
+                              <w:sz w:val="24"/>
+                              <w:szCs w:val="24"/>
+                            </w:rPr>
+                          </m:ctrlPr>
+                        </m:radPr>
+                        <m:deg/>
+                        <m:e>
+                          <m:r>
+                            <w:rPr>
+                              <w:rFonts w:ascii="Cambria Math" w:eastAsiaTheme="minorEastAsia" w:hAnsi="Cambria Math" w:cs="Times New Roman"/>
+                              <w:sz w:val="24"/>
+                              <w:szCs w:val="24"/>
+                            </w:rPr>
+                            <m:t>2</m:t>
+                          </m:r>
+                        </m:e>
+                      </m:rad>
+                    </m:num>
+                    <m:den>
+                      <m:sSub>
+                        <m:sSubPr>
+                          <m:ctrlPr>
+                            <w:rPr>
+                              <w:rFonts w:ascii="Cambria Math" w:eastAsiaTheme="minorEastAsia" w:hAnsi="Cambria Math" w:cs="Times New Roman"/>
+                              <w:i/>
+                              <w:sz w:val="24"/>
+                              <w:szCs w:val="24"/>
+                            </w:rPr>
+                          </m:ctrlPr>
+                        </m:sSubPr>
+                        <m:e>
+                          <m:r>
+                            <w:rPr>
+                              <w:rFonts w:ascii="Cambria Math" w:eastAsiaTheme="minorEastAsia" w:hAnsi="Cambria Math" w:cs="Times New Roman"/>
+                              <w:sz w:val="24"/>
+                              <w:szCs w:val="24"/>
+                            </w:rPr>
+                            <m:t>σ</m:t>
+                          </m:r>
+                        </m:e>
+                        <m:sub>
+                          <m:r>
+                            <w:rPr>
+                              <w:rFonts w:ascii="Cambria Math" w:eastAsiaTheme="minorEastAsia" w:hAnsi="Cambria Math" w:cs="Times New Roman"/>
+                              <w:sz w:val="24"/>
+                              <w:szCs w:val="24"/>
+                            </w:rPr>
+                            <m:t>n</m:t>
+                          </m:r>
+                        </m:sub>
+                      </m:sSub>
+                    </m:den>
+                  </m:f>
+                </m:e>
+              </m:d>
+              <m:r>
+                <w:rPr>
+                  <w:rFonts w:ascii="Cambria Math" w:eastAsiaTheme="minorEastAsia" w:hAnsi="Cambria Math" w:cs="Times New Roman"/>
+                  <w:sz w:val="24"/>
+                  <w:szCs w:val="24"/>
+                </w:rPr>
+                <m:t>=Q</m:t>
+              </m:r>
+              <m:d>
+                <m:dPr>
+                  <m:ctrlPr>
+                    <w:rPr>
+                      <w:rFonts w:ascii="Cambria Math" w:eastAsiaTheme="minorEastAsia" w:hAnsi="Cambria Math" w:cs="Times New Roman"/>
+                      <w:i/>
+                      <w:sz w:val="24"/>
+                      <w:szCs w:val="24"/>
+                    </w:rPr>
+                  </m:ctrlPr>
+                </m:dPr>
+                <m:e>
+                  <m:rad>
+                    <m:radPr>
+                      <m:degHide m:val="1"/>
+                      <m:ctrlPr>
+                        <w:rPr>
+                          <w:rFonts w:ascii="Cambria Math" w:eastAsiaTheme="minorEastAsia" w:hAnsi="Cambria Math" w:cs="Times New Roman"/>
+                          <w:i/>
+                          <w:sz w:val="24"/>
+                          <w:szCs w:val="24"/>
+                        </w:rPr>
+                      </m:ctrlPr>
+                    </m:radPr>
+                    <m:deg/>
+                    <m:e>
+                      <m:r>
+                        <w:rPr>
+                          <w:rFonts w:ascii="Cambria Math" w:eastAsiaTheme="minorEastAsia" w:hAnsi="Cambria Math" w:cs="Times New Roman"/>
+                          <w:sz w:val="24"/>
+                          <w:szCs w:val="24"/>
+                        </w:rPr>
+                        <m:t>2SN</m:t>
+                      </m:r>
+                      <m:sSub>
+                        <m:sSubPr>
+                          <m:ctrlPr>
+                            <w:rPr>
+                              <w:rFonts w:ascii="Cambria Math" w:eastAsiaTheme="minorEastAsia" w:hAnsi="Cambria Math" w:cs="Times New Roman"/>
+                              <w:i/>
+                              <w:sz w:val="24"/>
+                              <w:szCs w:val="24"/>
+                            </w:rPr>
+                          </m:ctrlPr>
+                        </m:sSubPr>
+                        <m:e>
+                          <m:r>
+                            <w:rPr>
+                              <w:rFonts w:ascii="Cambria Math" w:eastAsiaTheme="minorEastAsia" w:hAnsi="Cambria Math" w:cs="Times New Roman"/>
+                              <w:sz w:val="24"/>
+                              <w:szCs w:val="24"/>
+                            </w:rPr>
+                            <m:t>R</m:t>
+                          </m:r>
+                        </m:e>
+                        <m:sub>
+                          <m:r>
+                            <w:rPr>
+                              <w:rFonts w:ascii="Cambria Math" w:eastAsiaTheme="minorEastAsia" w:hAnsi="Cambria Math" w:cs="Times New Roman"/>
+                              <w:sz w:val="24"/>
+                              <w:szCs w:val="24"/>
+                            </w:rPr>
+                            <m:t>BPSK</m:t>
+                          </m:r>
+                        </m:sub>
+                      </m:sSub>
+                    </m:e>
+                  </m:rad>
+                </m:e>
+              </m:d>
+              <m:r>
+                <w:rPr>
+                  <w:rFonts w:ascii="Cambria Math" w:eastAsiaTheme="minorEastAsia" w:hAnsi="Cambria Math" w:cs="Times New Roman"/>
+                  <w:sz w:val="24"/>
+                  <w:szCs w:val="24"/>
+                </w:rPr>
+                <m:t>#</m:t>
+              </m:r>
+              <m:d>
+                <m:dPr>
+                  <m:ctrlPr>
+                    <w:rPr>
+                      <w:rFonts w:ascii="Cambria Math" w:eastAsiaTheme="minorEastAsia" w:hAnsi="Cambria Math" w:cs="Times New Roman"/>
+                      <w:i/>
+                      <w:sz w:val="24"/>
+                      <w:szCs w:val="24"/>
+                    </w:rPr>
+                  </m:ctrlPr>
+                </m:dPr>
+                <m:e>
+                  <m:r>
+                    <w:rPr>
+                      <w:rFonts w:ascii="Cambria Math" w:eastAsiaTheme="minorEastAsia" w:hAnsi="Cambria Math" w:cs="Times New Roman"/>
+                      <w:sz w:val="24"/>
+                      <w:szCs w:val="24"/>
+                    </w:rPr>
+                    <m:t>11</m:t>
+                  </m:r>
+                </m:e>
+              </m:d>
+            </m:e>
+          </m:eqArr>
+        </m:oMath>
+      </m:oMathPara>
+    </w:p>
+    <w:p>
+      <w:pPr>
+        <w:rPr>
+          <w:rFonts w:ascii="Times New Roman" w:eastAsiaTheme="minorEastAsia" w:hAnsi="Times New Roman" w:cs="Times New Roman"/>
+          <w:sz w:val="24"/>
+          <w:szCs w:val="24"/>
+        </w:rPr>
+      </w:pPr>
+    </w:p>
+    <w:p>
+      <w:pPr>
+        <w:jc w:val="center"/>
+        <w:rPr>
+          <w:rFonts w:ascii="Times New Roman" w:hAnsi="Times New Roman" w:cs="Times New Roman"/>
+          <w:sz w:val="24"/>
+          <w:szCs w:val="24"/>
+        </w:rPr>
+      </w:pPr>
     </w:p>
     <w:p>
       <w:pPr>
@@ -5003,7 +6260,7 @@
                     <pic:cNvPicPr/>
                   </pic:nvPicPr>
                   <pic:blipFill>
-                    <a:blip r:embed="rId11"/>
+                    <a:blip r:embed="rId12"/>
                     <a:stretch>
                       <a:fillRect/>
                     </a:stretch>
@@ -6725,7 +7982,7 @@
                     <pic:cNvPicPr/>
                   </pic:nvPicPr>
                   <pic:blipFill>
-                    <a:blip r:embed="rId12"/>
+                    <a:blip r:embed="rId13"/>
                     <a:stretch>
                       <a:fillRect/>
                     </a:stretch>
@@ -7755,7 +9012,7 @@
                     <pic:cNvPicPr/>
                   </pic:nvPicPr>
                   <pic:blipFill>
-                    <a:blip r:embed="rId13"/>
+                    <a:blip r:embed="rId14"/>
                     <a:stretch>
                       <a:fillRect/>
                     </a:stretch>
@@ -10942,7 +12199,7 @@
                     <pic:cNvPicPr/>
                   </pic:nvPicPr>
                   <pic:blipFill>
-                    <a:blip r:embed="rId14">
+                    <a:blip r:embed="rId15">
                       <a:extLst>
                         <a:ext uri="{28A0092B-C50C-407E-A947-70E740481C1C}">
                           <a14:useLocalDpi xmlns:a14="http://schemas.microsoft.com/office/drawing/2010/main" val="0"/>
@@ -11662,7 +12919,7 @@
                     <pic:cNvPicPr/>
                   </pic:nvPicPr>
                   <pic:blipFill>
-                    <a:blip r:embed="rId15">
+                    <a:blip r:embed="rId16">
                       <a:extLst>
                         <a:ext uri="{28A0092B-C50C-407E-A947-70E740481C1C}">
                           <a14:useLocalDpi xmlns:a14="http://schemas.microsoft.com/office/drawing/2010/main" val="0"/>
@@ -11919,7 +13176,7 @@
                     <pic:cNvPicPr/>
                   </pic:nvPicPr>
                   <pic:blipFill>
-                    <a:blip r:embed="rId16">
+                    <a:blip r:embed="rId17">
                       <a:extLst>
                         <a:ext uri="{28A0092B-C50C-407E-A947-70E740481C1C}">
                           <a14:useLocalDpi xmlns:a14="http://schemas.microsoft.com/office/drawing/2010/main" val="0"/>
@@ -12051,7 +13308,7 @@
                     <pic:cNvPicPr/>
                   </pic:nvPicPr>
                   <pic:blipFill>
-                    <a:blip r:embed="rId17">
+                    <a:blip r:embed="rId18">
                       <a:extLst>
                         <a:ext uri="{28A0092B-C50C-407E-A947-70E740481C1C}">
                           <a14:useLocalDpi xmlns:a14="http://schemas.microsoft.com/office/drawing/2010/main" val="0"/>

</xml_diff>

<commit_message>
Finished Deriving Theoretical Results
</commit_message>
<xml_diff>
--- a/Sowatzke_Project3.docx
+++ b/Sowatzke_Project3.docx
@@ -5254,7 +5254,31 @@
           <w:sz w:val="24"/>
           <w:szCs w:val="24"/>
         </w:rPr>
-        <w:t xml:space="preserve">Using the results of Equations (4), (7), and (10) we can relate </w:t>
+        <w:t>Using the results of Equations (4), (7),</w:t>
+      </w:r>
+      <w:r>
+        <w:rPr>
+          <w:rFonts w:ascii="Times New Roman" w:eastAsiaTheme="minorEastAsia" w:hAnsi="Times New Roman" w:cs="Times New Roman"/>
+          <w:sz w:val="24"/>
+          <w:szCs w:val="24"/>
+        </w:rPr>
+        <w:t xml:space="preserve"> (9)</w:t>
+      </w:r>
+      <w:r>
+        <w:rPr>
+          <w:rFonts w:ascii="Times New Roman" w:eastAsiaTheme="minorEastAsia" w:hAnsi="Times New Roman" w:cs="Times New Roman"/>
+          <w:sz w:val="24"/>
+          <w:szCs w:val="24"/>
+        </w:rPr>
+        <w:t>,</w:t>
+      </w:r>
+      <w:r>
+        <w:rPr>
+          <w:rFonts w:ascii="Times New Roman" w:eastAsiaTheme="minorEastAsia" w:hAnsi="Times New Roman" w:cs="Times New Roman"/>
+          <w:sz w:val="24"/>
+          <w:szCs w:val="24"/>
+        </w:rPr>
+        <w:t xml:space="preserve"> and (10) we can relate </w:t>
       </w:r>
       <m:oMath>
         <m:sSub>
@@ -5618,20 +5642,983 @@
       <w:pPr>
         <w:rPr>
           <w:rFonts w:ascii="Times New Roman" w:eastAsiaTheme="minorEastAsia" w:hAnsi="Times New Roman" w:cs="Times New Roman"/>
-          <w:sz w:val="24"/>
-          <w:szCs w:val="24"/>
-        </w:rPr>
-      </w:pPr>
-    </w:p>
-    <w:p>
-      <w:pPr>
-        <w:jc w:val="center"/>
-        <w:rPr>
-          <w:rFonts w:ascii="Times New Roman" w:hAnsi="Times New Roman" w:cs="Times New Roman"/>
-          <w:sz w:val="24"/>
-          <w:szCs w:val="24"/>
-        </w:rPr>
-      </w:pPr>
+          <w:b/>
+          <w:bCs/>
+          <w:sz w:val="24"/>
+          <w:szCs w:val="24"/>
+        </w:rPr>
+      </w:pPr>
+      <w:r>
+        <w:rPr>
+          <w:rFonts w:ascii="Times New Roman" w:eastAsiaTheme="minorEastAsia" w:hAnsi="Times New Roman" w:cs="Times New Roman"/>
+          <w:b/>
+          <w:bCs/>
+          <w:sz w:val="24"/>
+          <w:szCs w:val="24"/>
+        </w:rPr>
+        <w:t>4.2 Theoretical BER for 4QAM</w:t>
+      </w:r>
+    </w:p>
+    <w:p>
+      <w:pPr>
+        <w:rPr>
+          <w:rFonts w:ascii="Times New Roman" w:eastAsiaTheme="minorEastAsia" w:hAnsi="Times New Roman" w:cs="Times New Roman"/>
+          <w:sz w:val="24"/>
+          <w:szCs w:val="24"/>
+        </w:rPr>
+      </w:pPr>
+      <w:r>
+        <w:rPr>
+          <w:rFonts w:ascii="Times New Roman" w:eastAsiaTheme="minorEastAsia" w:hAnsi="Times New Roman" w:cs="Times New Roman"/>
+          <w:sz w:val="24"/>
+          <w:szCs w:val="24"/>
+        </w:rPr>
+        <w:t xml:space="preserve">The real and complex parts of the noise are independently distributed random variables. </w:t>
+      </w:r>
+      <w:r>
+        <w:rPr>
+          <w:rFonts w:ascii="Times New Roman" w:eastAsiaTheme="minorEastAsia" w:hAnsi="Times New Roman" w:cs="Times New Roman"/>
+          <w:sz w:val="24"/>
+          <w:szCs w:val="24"/>
+        </w:rPr>
+        <w:t>Because the real and imaginary noise are independent, the problem simplifies into two separate problems.</w:t>
+      </w:r>
+      <w:r>
+        <w:rPr>
+          <w:rFonts w:ascii="Times New Roman" w:eastAsiaTheme="minorEastAsia" w:hAnsi="Times New Roman" w:cs="Times New Roman"/>
+          <w:sz w:val="24"/>
+          <w:szCs w:val="24"/>
+        </w:rPr>
+        <w:t xml:space="preserve"> Referring to Figure 3, we find that the real part of the noise has the potential to lead to a bit error in the first bit, while the imaginary part of the noise has the potential to lead to a bit error in the second bit.</w:t>
+      </w:r>
+      <w:r>
+        <w:rPr>
+          <w:rFonts w:ascii="Times New Roman" w:eastAsiaTheme="minorEastAsia" w:hAnsi="Times New Roman" w:cs="Times New Roman"/>
+          <w:sz w:val="24"/>
+          <w:szCs w:val="24"/>
+        </w:rPr>
+        <w:t xml:space="preserve"> Since the real and imaginary parts of the noise have the same standard deviation, the probability of bit error is equivalent to an error along the real or imaginary axis. This result is summarized in Equation (12).</w:t>
+      </w:r>
+    </w:p>
+    <w:p>
+      <w:pPr>
+        <w:rPr>
+          <w:rFonts w:ascii="Times New Roman" w:eastAsiaTheme="minorEastAsia" w:hAnsi="Times New Roman" w:cs="Times New Roman"/>
+          <w:sz w:val="24"/>
+          <w:szCs w:val="24"/>
+        </w:rPr>
+      </w:pPr>
+      <m:oMathPara>
+        <m:oMath>
+          <m:eqArr>
+            <m:eqArrPr>
+              <m:maxDist m:val="1"/>
+              <m:ctrlPr>
+                <w:rPr>
+                  <w:rFonts w:ascii="Cambria Math" w:eastAsiaTheme="minorEastAsia" w:hAnsi="Cambria Math" w:cs="Times New Roman"/>
+                  <w:i/>
+                  <w:sz w:val="24"/>
+                  <w:szCs w:val="24"/>
+                </w:rPr>
+              </m:ctrlPr>
+            </m:eqArrPr>
+            <m:e>
+              <m:sSub>
+                <m:sSubPr>
+                  <m:ctrlPr>
+                    <w:rPr>
+                      <w:rFonts w:ascii="Cambria Math" w:eastAsiaTheme="minorEastAsia" w:hAnsi="Cambria Math" w:cs="Times New Roman"/>
+                      <w:i/>
+                      <w:sz w:val="24"/>
+                      <w:szCs w:val="24"/>
+                    </w:rPr>
+                  </m:ctrlPr>
+                </m:sSubPr>
+                <m:e>
+                  <m:r>
+                    <w:rPr>
+                      <w:rFonts w:ascii="Cambria Math" w:eastAsiaTheme="minorEastAsia" w:hAnsi="Cambria Math" w:cs="Times New Roman"/>
+                      <w:sz w:val="24"/>
+                      <w:szCs w:val="24"/>
+                    </w:rPr>
+                    <m:t>P</m:t>
+                  </m:r>
+                </m:e>
+                <m:sub>
+                  <m:r>
+                    <w:rPr>
+                      <w:rFonts w:ascii="Cambria Math" w:eastAsiaTheme="minorEastAsia" w:hAnsi="Cambria Math" w:cs="Times New Roman"/>
+                      <w:sz w:val="24"/>
+                      <w:szCs w:val="24"/>
+                    </w:rPr>
+                    <m:t>b</m:t>
+                  </m:r>
+                </m:sub>
+              </m:sSub>
+              <m:r>
+                <w:rPr>
+                  <w:rFonts w:ascii="Cambria Math" w:eastAsiaTheme="minorEastAsia" w:hAnsi="Cambria Math" w:cs="Times New Roman"/>
+                  <w:sz w:val="24"/>
+                  <w:szCs w:val="24"/>
+                </w:rPr>
+                <m:t>=Q</m:t>
+              </m:r>
+              <m:d>
+                <m:dPr>
+                  <m:ctrlPr>
+                    <w:rPr>
+                      <w:rFonts w:ascii="Cambria Math" w:eastAsiaTheme="minorEastAsia" w:hAnsi="Cambria Math" w:cs="Times New Roman"/>
+                      <w:i/>
+                      <w:sz w:val="24"/>
+                      <w:szCs w:val="24"/>
+                    </w:rPr>
+                  </m:ctrlPr>
+                </m:dPr>
+                <m:e>
+                  <m:f>
+                    <m:fPr>
+                      <m:ctrlPr>
+                        <w:rPr>
+                          <w:rFonts w:ascii="Cambria Math" w:eastAsiaTheme="minorEastAsia" w:hAnsi="Cambria Math" w:cs="Times New Roman"/>
+                          <w:i/>
+                          <w:sz w:val="24"/>
+                          <w:szCs w:val="24"/>
+                        </w:rPr>
+                      </m:ctrlPr>
+                    </m:fPr>
+                    <m:num>
+                      <m:r>
+                        <w:rPr>
+                          <w:rFonts w:ascii="Cambria Math" w:eastAsiaTheme="minorEastAsia" w:hAnsi="Cambria Math" w:cs="Times New Roman"/>
+                          <w:sz w:val="24"/>
+                          <w:szCs w:val="24"/>
+                        </w:rPr>
+                        <m:t>1</m:t>
+                      </m:r>
+                      <m:r>
+                        <m:rPr>
+                          <m:lit/>
+                        </m:rPr>
+                        <w:rPr>
+                          <w:rFonts w:ascii="Cambria Math" w:eastAsiaTheme="minorEastAsia" w:hAnsi="Cambria Math" w:cs="Times New Roman"/>
+                          <w:sz w:val="24"/>
+                          <w:szCs w:val="24"/>
+                        </w:rPr>
+                        <m:t>/</m:t>
+                      </m:r>
+                      <m:rad>
+                        <m:radPr>
+                          <m:degHide m:val="1"/>
+                          <m:ctrlPr>
+                            <w:rPr>
+                              <w:rFonts w:ascii="Cambria Math" w:eastAsiaTheme="minorEastAsia" w:hAnsi="Cambria Math" w:cs="Times New Roman"/>
+                              <w:i/>
+                              <w:sz w:val="24"/>
+                              <w:szCs w:val="24"/>
+                            </w:rPr>
+                          </m:ctrlPr>
+                        </m:radPr>
+                        <m:deg/>
+                        <m:e>
+                          <m:r>
+                            <w:rPr>
+                              <w:rFonts w:ascii="Cambria Math" w:eastAsiaTheme="minorEastAsia" w:hAnsi="Cambria Math" w:cs="Times New Roman"/>
+                              <w:sz w:val="24"/>
+                              <w:szCs w:val="24"/>
+                            </w:rPr>
+                            <m:t>2</m:t>
+                          </m:r>
+                        </m:e>
+                      </m:rad>
+                    </m:num>
+                    <m:den>
+                      <m:sSub>
+                        <m:sSubPr>
+                          <m:ctrlPr>
+                            <w:rPr>
+                              <w:rFonts w:ascii="Cambria Math" w:eastAsiaTheme="minorEastAsia" w:hAnsi="Cambria Math" w:cs="Times New Roman"/>
+                              <w:i/>
+                              <w:sz w:val="24"/>
+                              <w:szCs w:val="24"/>
+                            </w:rPr>
+                          </m:ctrlPr>
+                        </m:sSubPr>
+                        <m:e>
+                          <m:r>
+                            <w:rPr>
+                              <w:rFonts w:ascii="Cambria Math" w:eastAsiaTheme="minorEastAsia" w:hAnsi="Cambria Math" w:cs="Times New Roman"/>
+                              <w:sz w:val="24"/>
+                              <w:szCs w:val="24"/>
+                            </w:rPr>
+                            <m:t>σ</m:t>
+                          </m:r>
+                        </m:e>
+                        <m:sub>
+                          <m:r>
+                            <w:rPr>
+                              <w:rFonts w:ascii="Cambria Math" w:eastAsiaTheme="minorEastAsia" w:hAnsi="Cambria Math" w:cs="Times New Roman"/>
+                              <w:sz w:val="24"/>
+                              <w:szCs w:val="24"/>
+                            </w:rPr>
+                            <m:t>4QAM</m:t>
+                          </m:r>
+                        </m:sub>
+                      </m:sSub>
+                    </m:den>
+                  </m:f>
+                </m:e>
+              </m:d>
+              <m:r>
+                <w:rPr>
+                  <w:rFonts w:ascii="Cambria Math" w:eastAsiaTheme="minorEastAsia" w:hAnsi="Cambria Math" w:cs="Times New Roman"/>
+                  <w:sz w:val="24"/>
+                  <w:szCs w:val="24"/>
+                </w:rPr>
+                <m:t>#</m:t>
+              </m:r>
+              <m:d>
+                <m:dPr>
+                  <m:ctrlPr>
+                    <w:rPr>
+                      <w:rFonts w:ascii="Cambria Math" w:eastAsiaTheme="minorEastAsia" w:hAnsi="Cambria Math" w:cs="Times New Roman"/>
+                      <w:i/>
+                      <w:sz w:val="24"/>
+                      <w:szCs w:val="24"/>
+                    </w:rPr>
+                  </m:ctrlPr>
+                </m:dPr>
+                <m:e>
+                  <m:r>
+                    <w:rPr>
+                      <w:rFonts w:ascii="Cambria Math" w:eastAsiaTheme="minorEastAsia" w:hAnsi="Cambria Math" w:cs="Times New Roman"/>
+                      <w:sz w:val="24"/>
+                      <w:szCs w:val="24"/>
+                    </w:rPr>
+                    <m:t>12</m:t>
+                  </m:r>
+                </m:e>
+              </m:d>
+            </m:e>
+          </m:eqArr>
+        </m:oMath>
+      </m:oMathPara>
+    </w:p>
+    <w:p>
+      <w:pPr>
+        <w:rPr>
+          <w:rFonts w:ascii="Times New Roman" w:eastAsiaTheme="minorEastAsia" w:hAnsi="Times New Roman" w:cs="Times New Roman"/>
+          <w:sz w:val="24"/>
+          <w:szCs w:val="24"/>
+        </w:rPr>
+      </w:pPr>
+      <m:oMath>
+        <m:sSub>
+          <m:sSubPr>
+            <m:ctrlPr>
+              <w:rPr>
+                <w:rFonts w:ascii="Cambria Math" w:eastAsiaTheme="minorEastAsia" w:hAnsi="Cambria Math" w:cs="Times New Roman"/>
+                <w:i/>
+                <w:sz w:val="24"/>
+                <w:szCs w:val="24"/>
+              </w:rPr>
+            </m:ctrlPr>
+          </m:sSubPr>
+          <m:e>
+            <m:r>
+              <w:rPr>
+                <w:rFonts w:ascii="Cambria Math" w:eastAsiaTheme="minorEastAsia" w:hAnsi="Cambria Math" w:cs="Times New Roman"/>
+                <w:sz w:val="24"/>
+                <w:szCs w:val="24"/>
+              </w:rPr>
+              <m:t>σ</m:t>
+            </m:r>
+          </m:e>
+          <m:sub>
+            <m:r>
+              <w:rPr>
+                <w:rFonts w:ascii="Cambria Math" w:eastAsiaTheme="minorEastAsia" w:hAnsi="Cambria Math" w:cs="Times New Roman"/>
+                <w:sz w:val="24"/>
+                <w:szCs w:val="24"/>
+              </w:rPr>
+              <m:t>4QAM</m:t>
+            </m:r>
+          </m:sub>
+        </m:sSub>
+      </m:oMath>
+      <w:r>
+        <w:rPr>
+          <w:rFonts w:ascii="Times New Roman" w:eastAsiaTheme="minorEastAsia" w:hAnsi="Times New Roman" w:cs="Times New Roman"/>
+          <w:sz w:val="24"/>
+          <w:szCs w:val="24"/>
+        </w:rPr>
+        <w:t xml:space="preserve"> is the standard deviation of the real part </w:t>
+      </w:r>
+      <w:r>
+        <w:rPr>
+          <w:rFonts w:ascii="Times New Roman" w:eastAsiaTheme="minorEastAsia" w:hAnsi="Times New Roman" w:cs="Times New Roman"/>
+          <w:sz w:val="24"/>
+          <w:szCs w:val="24"/>
+        </w:rPr>
+        <w:t xml:space="preserve">or imaginary part </w:t>
+      </w:r>
+      <w:r>
+        <w:rPr>
+          <w:rFonts w:ascii="Times New Roman" w:eastAsiaTheme="minorEastAsia" w:hAnsi="Times New Roman" w:cs="Times New Roman"/>
+          <w:sz w:val="24"/>
+          <w:szCs w:val="24"/>
+        </w:rPr>
+        <w:t xml:space="preserve">of the complex noise </w:t>
+      </w:r>
+      <m:oMath>
+        <m:sSub>
+          <m:sSubPr>
+            <m:ctrlPr>
+              <w:rPr>
+                <w:rFonts w:ascii="Cambria Math" w:eastAsiaTheme="minorEastAsia" w:hAnsi="Cambria Math" w:cs="Times New Roman"/>
+                <w:i/>
+                <w:sz w:val="24"/>
+                <w:szCs w:val="24"/>
+              </w:rPr>
+            </m:ctrlPr>
+          </m:sSubPr>
+          <m:e>
+            <m:r>
+              <w:rPr>
+                <w:rFonts w:ascii="Cambria Math" w:eastAsiaTheme="minorEastAsia" w:hAnsi="Cambria Math" w:cs="Times New Roman"/>
+                <w:sz w:val="24"/>
+                <w:szCs w:val="24"/>
+              </w:rPr>
+              <m:t>σ</m:t>
+            </m:r>
+          </m:e>
+          <m:sub>
+            <m:r>
+              <w:rPr>
+                <w:rFonts w:ascii="Cambria Math" w:eastAsiaTheme="minorEastAsia" w:hAnsi="Cambria Math" w:cs="Times New Roman"/>
+                <w:sz w:val="24"/>
+                <w:szCs w:val="24"/>
+              </w:rPr>
+              <m:t>n</m:t>
+            </m:r>
+          </m:sub>
+        </m:sSub>
+      </m:oMath>
+      <w:r>
+        <w:rPr>
+          <w:rFonts w:ascii="Times New Roman" w:eastAsiaTheme="minorEastAsia" w:hAnsi="Times New Roman" w:cs="Times New Roman"/>
+          <w:sz w:val="24"/>
+          <w:szCs w:val="24"/>
+        </w:rPr>
+        <w:t>. They can be related as follows:</w:t>
+      </w:r>
+    </w:p>
+    <w:p>
+      <w:pPr>
+        <w:rPr>
+          <w:rFonts w:ascii="Times New Roman" w:eastAsiaTheme="minorEastAsia" w:hAnsi="Times New Roman" w:cs="Times New Roman"/>
+          <w:sz w:val="24"/>
+          <w:szCs w:val="24"/>
+        </w:rPr>
+      </w:pPr>
+      <m:oMathPara>
+        <m:oMathParaPr>
+          <m:jc m:val="left"/>
+        </m:oMathParaPr>
+        <m:oMath>
+          <m:eqArr>
+            <m:eqArrPr>
+              <m:maxDist m:val="1"/>
+              <m:ctrlPr>
+                <w:rPr>
+                  <w:rFonts w:ascii="Cambria Math" w:eastAsiaTheme="minorEastAsia" w:hAnsi="Cambria Math" w:cs="Times New Roman"/>
+                  <w:i/>
+                  <w:sz w:val="24"/>
+                  <w:szCs w:val="24"/>
+                </w:rPr>
+              </m:ctrlPr>
+            </m:eqArrPr>
+            <m:e>
+              <m:sSub>
+                <m:sSubPr>
+                  <m:ctrlPr>
+                    <w:rPr>
+                      <w:rFonts w:ascii="Cambria Math" w:eastAsiaTheme="minorEastAsia" w:hAnsi="Cambria Math" w:cs="Times New Roman"/>
+                      <w:i/>
+                      <w:sz w:val="24"/>
+                      <w:szCs w:val="24"/>
+                    </w:rPr>
+                  </m:ctrlPr>
+                </m:sSubPr>
+                <m:e>
+                  <m:r>
+                    <w:rPr>
+                      <w:rFonts w:ascii="Cambria Math" w:eastAsiaTheme="minorEastAsia" w:hAnsi="Cambria Math" w:cs="Times New Roman"/>
+                      <w:sz w:val="24"/>
+                      <w:szCs w:val="24"/>
+                    </w:rPr>
+                    <m:t>σ</m:t>
+                  </m:r>
+                </m:e>
+                <m:sub>
+                  <m:r>
+                    <w:rPr>
+                      <w:rFonts w:ascii="Cambria Math" w:eastAsiaTheme="minorEastAsia" w:hAnsi="Cambria Math" w:cs="Times New Roman"/>
+                      <w:sz w:val="24"/>
+                      <w:szCs w:val="24"/>
+                    </w:rPr>
+                    <m:t>4QAM</m:t>
+                  </m:r>
+                </m:sub>
+              </m:sSub>
+              <m:r>
+                <w:rPr>
+                  <w:rFonts w:ascii="Cambria Math" w:eastAsiaTheme="minorEastAsia" w:hAnsi="Cambria Math" w:cs="Times New Roman"/>
+                  <w:sz w:val="24"/>
+                  <w:szCs w:val="24"/>
+                </w:rPr>
+                <m:t>=</m:t>
+              </m:r>
+              <m:f>
+                <m:fPr>
+                  <m:ctrlPr>
+                    <w:rPr>
+                      <w:rFonts w:ascii="Cambria Math" w:eastAsiaTheme="minorEastAsia" w:hAnsi="Cambria Math" w:cs="Times New Roman"/>
+                      <w:i/>
+                      <w:sz w:val="24"/>
+                      <w:szCs w:val="24"/>
+                    </w:rPr>
+                  </m:ctrlPr>
+                </m:fPr>
+                <m:num>
+                  <m:sSub>
+                    <m:sSubPr>
+                      <m:ctrlPr>
+                        <w:rPr>
+                          <w:rFonts w:ascii="Cambria Math" w:eastAsiaTheme="minorEastAsia" w:hAnsi="Cambria Math" w:cs="Times New Roman"/>
+                          <w:i/>
+                          <w:sz w:val="24"/>
+                          <w:szCs w:val="24"/>
+                        </w:rPr>
+                      </m:ctrlPr>
+                    </m:sSubPr>
+                    <m:e>
+                      <m:r>
+                        <w:rPr>
+                          <w:rFonts w:ascii="Cambria Math" w:eastAsiaTheme="minorEastAsia" w:hAnsi="Cambria Math" w:cs="Times New Roman"/>
+                          <w:sz w:val="24"/>
+                          <w:szCs w:val="24"/>
+                        </w:rPr>
+                        <m:t>σ</m:t>
+                      </m:r>
+                    </m:e>
+                    <m:sub>
+                      <m:r>
+                        <w:rPr>
+                          <w:rFonts w:ascii="Cambria Math" w:eastAsiaTheme="minorEastAsia" w:hAnsi="Cambria Math" w:cs="Times New Roman"/>
+                          <w:sz w:val="24"/>
+                          <w:szCs w:val="24"/>
+                        </w:rPr>
+                        <m:t>n</m:t>
+                      </m:r>
+                    </m:sub>
+                  </m:sSub>
+                </m:num>
+                <m:den>
+                  <m:rad>
+                    <m:radPr>
+                      <m:degHide m:val="1"/>
+                      <m:ctrlPr>
+                        <w:rPr>
+                          <w:rFonts w:ascii="Cambria Math" w:eastAsiaTheme="minorEastAsia" w:hAnsi="Cambria Math" w:cs="Times New Roman"/>
+                          <w:i/>
+                          <w:sz w:val="24"/>
+                          <w:szCs w:val="24"/>
+                        </w:rPr>
+                      </m:ctrlPr>
+                    </m:radPr>
+                    <m:deg/>
+                    <m:e>
+                      <m:r>
+                        <w:rPr>
+                          <w:rFonts w:ascii="Cambria Math" w:eastAsiaTheme="minorEastAsia" w:hAnsi="Cambria Math" w:cs="Times New Roman"/>
+                          <w:sz w:val="24"/>
+                          <w:szCs w:val="24"/>
+                        </w:rPr>
+                        <m:t>2</m:t>
+                      </m:r>
+                    </m:e>
+                  </m:rad>
+                </m:den>
+              </m:f>
+              <m:r>
+                <w:rPr>
+                  <w:rFonts w:ascii="Cambria Math" w:eastAsiaTheme="minorEastAsia" w:hAnsi="Cambria Math" w:cs="Times New Roman"/>
+                  <w:sz w:val="24"/>
+                  <w:szCs w:val="24"/>
+                </w:rPr>
+                <m:t>#</m:t>
+              </m:r>
+              <m:d>
+                <m:dPr>
+                  <m:ctrlPr>
+                    <w:rPr>
+                      <w:rFonts w:ascii="Cambria Math" w:eastAsiaTheme="minorEastAsia" w:hAnsi="Cambria Math" w:cs="Times New Roman"/>
+                      <w:i/>
+                      <w:sz w:val="24"/>
+                      <w:szCs w:val="24"/>
+                    </w:rPr>
+                  </m:ctrlPr>
+                </m:dPr>
+                <m:e>
+                  <m:r>
+                    <w:rPr>
+                      <w:rFonts w:ascii="Cambria Math" w:eastAsiaTheme="minorEastAsia" w:hAnsi="Cambria Math" w:cs="Times New Roman"/>
+                      <w:sz w:val="24"/>
+                      <w:szCs w:val="24"/>
+                    </w:rPr>
+                    <m:t>1</m:t>
+                  </m:r>
+                  <m:r>
+                    <w:rPr>
+                      <w:rFonts w:ascii="Cambria Math" w:eastAsiaTheme="minorEastAsia" w:hAnsi="Cambria Math" w:cs="Times New Roman"/>
+                      <w:sz w:val="24"/>
+                      <w:szCs w:val="24"/>
+                    </w:rPr>
+                    <m:t>3</m:t>
+                  </m:r>
+                </m:e>
+              </m:d>
+            </m:e>
+          </m:eqArr>
+        </m:oMath>
+      </m:oMathPara>
+    </w:p>
+    <w:p>
+      <w:pPr>
+        <w:rPr>
+          <w:rFonts w:ascii="Times New Roman" w:eastAsiaTheme="minorEastAsia" w:hAnsi="Times New Roman" w:cs="Times New Roman"/>
+          <w:sz w:val="24"/>
+          <w:szCs w:val="24"/>
+        </w:rPr>
+      </w:pPr>
+      <w:r>
+        <w:rPr>
+          <w:rFonts w:ascii="Times New Roman" w:eastAsiaTheme="minorEastAsia" w:hAnsi="Times New Roman" w:cs="Times New Roman"/>
+          <w:sz w:val="24"/>
+          <w:szCs w:val="24"/>
+        </w:rPr>
+        <w:t>Using the results of Equations (</w:t>
+      </w:r>
+      <w:r>
+        <w:rPr>
+          <w:rFonts w:ascii="Times New Roman" w:eastAsiaTheme="minorEastAsia" w:hAnsi="Times New Roman" w:cs="Times New Roman"/>
+          <w:sz w:val="24"/>
+          <w:szCs w:val="24"/>
+        </w:rPr>
+        <w:t>5</w:t>
+      </w:r>
+      <w:r>
+        <w:rPr>
+          <w:rFonts w:ascii="Times New Roman" w:eastAsiaTheme="minorEastAsia" w:hAnsi="Times New Roman" w:cs="Times New Roman"/>
+          <w:sz w:val="24"/>
+          <w:szCs w:val="24"/>
+        </w:rPr>
+        <w:t>),</w:t>
+      </w:r>
+      <w:r>
+        <w:rPr>
+          <w:rFonts w:ascii="Times New Roman" w:eastAsiaTheme="minorEastAsia" w:hAnsi="Times New Roman" w:cs="Times New Roman"/>
+          <w:sz w:val="24"/>
+          <w:szCs w:val="24"/>
+        </w:rPr>
+        <w:t xml:space="preserve"> (7),</w:t>
+      </w:r>
+      <w:r>
+        <w:rPr>
+          <w:rFonts w:ascii="Times New Roman" w:eastAsiaTheme="minorEastAsia" w:hAnsi="Times New Roman" w:cs="Times New Roman"/>
+          <w:sz w:val="24"/>
+          <w:szCs w:val="24"/>
+        </w:rPr>
+        <w:t xml:space="preserve"> (</w:t>
+      </w:r>
+      <w:r>
+        <w:rPr>
+          <w:rFonts w:ascii="Times New Roman" w:eastAsiaTheme="minorEastAsia" w:hAnsi="Times New Roman" w:cs="Times New Roman"/>
+          <w:sz w:val="24"/>
+          <w:szCs w:val="24"/>
+        </w:rPr>
+        <w:t>12</w:t>
+      </w:r>
+      <w:r>
+        <w:rPr>
+          <w:rFonts w:ascii="Times New Roman" w:eastAsiaTheme="minorEastAsia" w:hAnsi="Times New Roman" w:cs="Times New Roman"/>
+          <w:sz w:val="24"/>
+          <w:szCs w:val="24"/>
+        </w:rPr>
+        <w:t>), and (1</w:t>
+      </w:r>
+      <w:r>
+        <w:rPr>
+          <w:rFonts w:ascii="Times New Roman" w:eastAsiaTheme="minorEastAsia" w:hAnsi="Times New Roman" w:cs="Times New Roman"/>
+          <w:sz w:val="24"/>
+          <w:szCs w:val="24"/>
+        </w:rPr>
+        <w:t>3</w:t>
+      </w:r>
+      <w:r>
+        <w:rPr>
+          <w:rFonts w:ascii="Times New Roman" w:eastAsiaTheme="minorEastAsia" w:hAnsi="Times New Roman" w:cs="Times New Roman"/>
+          <w:sz w:val="24"/>
+          <w:szCs w:val="24"/>
+        </w:rPr>
+        <w:t xml:space="preserve">) we can relate </w:t>
+      </w:r>
+      <m:oMath>
+        <m:sSub>
+          <m:sSubPr>
+            <m:ctrlPr>
+              <w:rPr>
+                <w:rFonts w:ascii="Cambria Math" w:eastAsiaTheme="minorEastAsia" w:hAnsi="Cambria Math" w:cs="Times New Roman"/>
+                <w:i/>
+                <w:sz w:val="24"/>
+                <w:szCs w:val="24"/>
+              </w:rPr>
+            </m:ctrlPr>
+          </m:sSubPr>
+          <m:e>
+            <m:r>
+              <w:rPr>
+                <w:rFonts w:ascii="Cambria Math" w:eastAsiaTheme="minorEastAsia" w:hAnsi="Cambria Math" w:cs="Times New Roman"/>
+                <w:sz w:val="24"/>
+                <w:szCs w:val="24"/>
+              </w:rPr>
+              <m:t>P</m:t>
+            </m:r>
+          </m:e>
+          <m:sub>
+            <m:r>
+              <w:rPr>
+                <w:rFonts w:ascii="Cambria Math" w:eastAsiaTheme="minorEastAsia" w:hAnsi="Cambria Math" w:cs="Times New Roman"/>
+                <w:sz w:val="24"/>
+                <w:szCs w:val="24"/>
+              </w:rPr>
+              <m:t>b</m:t>
+            </m:r>
+          </m:sub>
+        </m:sSub>
+      </m:oMath>
+      <w:r>
+        <w:rPr>
+          <w:rFonts w:ascii="Times New Roman" w:eastAsiaTheme="minorEastAsia" w:hAnsi="Times New Roman" w:cs="Times New Roman"/>
+          <w:sz w:val="24"/>
+          <w:szCs w:val="24"/>
+        </w:rPr>
+        <w:t xml:space="preserve"> to </w:t>
+      </w:r>
+      <m:oMath>
+        <m:r>
+          <w:rPr>
+            <w:rFonts w:ascii="Cambria Math" w:eastAsiaTheme="minorEastAsia" w:hAnsi="Cambria Math" w:cs="Times New Roman"/>
+            <w:sz w:val="24"/>
+            <w:szCs w:val="24"/>
+          </w:rPr>
+          <m:t>SN</m:t>
+        </m:r>
+        <m:sSub>
+          <m:sSubPr>
+            <m:ctrlPr>
+              <w:rPr>
+                <w:rFonts w:ascii="Cambria Math" w:eastAsiaTheme="minorEastAsia" w:hAnsi="Cambria Math" w:cs="Times New Roman"/>
+                <w:i/>
+                <w:sz w:val="24"/>
+                <w:szCs w:val="24"/>
+              </w:rPr>
+            </m:ctrlPr>
+          </m:sSubPr>
+          <m:e>
+            <m:r>
+              <w:rPr>
+                <w:rFonts w:ascii="Cambria Math" w:eastAsiaTheme="minorEastAsia" w:hAnsi="Cambria Math" w:cs="Times New Roman"/>
+                <w:sz w:val="24"/>
+                <w:szCs w:val="24"/>
+              </w:rPr>
+              <m:t>R</m:t>
+            </m:r>
+          </m:e>
+          <m:sub>
+            <m:r>
+              <w:rPr>
+                <w:rFonts w:ascii="Cambria Math" w:eastAsiaTheme="minorEastAsia" w:hAnsi="Cambria Math" w:cs="Times New Roman"/>
+                <w:sz w:val="24"/>
+                <w:szCs w:val="24"/>
+              </w:rPr>
+              <m:t>4QAM</m:t>
+            </m:r>
+          </m:sub>
+        </m:sSub>
+      </m:oMath>
+      <w:r>
+        <w:rPr>
+          <w:rFonts w:ascii="Times New Roman" w:eastAsiaTheme="minorEastAsia" w:hAnsi="Times New Roman" w:cs="Times New Roman"/>
+          <w:sz w:val="24"/>
+          <w:szCs w:val="24"/>
+        </w:rPr>
+        <w:t>.</w:t>
+      </w:r>
+    </w:p>
+    <w:p>
+      <w:pPr>
+        <w:rPr>
+          <w:rFonts w:ascii="Times New Roman" w:eastAsiaTheme="minorEastAsia" w:hAnsi="Times New Roman" w:cs="Times New Roman"/>
+          <w:sz w:val="24"/>
+          <w:szCs w:val="24"/>
+        </w:rPr>
+      </w:pPr>
+      <m:oMathPara>
+        <m:oMath>
+          <m:eqArr>
+            <m:eqArrPr>
+              <m:maxDist m:val="1"/>
+              <m:ctrlPr>
+                <w:rPr>
+                  <w:rFonts w:ascii="Cambria Math" w:eastAsiaTheme="minorEastAsia" w:hAnsi="Cambria Math" w:cs="Times New Roman"/>
+                  <w:i/>
+                  <w:sz w:val="24"/>
+                  <w:szCs w:val="24"/>
+                </w:rPr>
+              </m:ctrlPr>
+            </m:eqArrPr>
+            <m:e>
+              <m:sSub>
+                <m:sSubPr>
+                  <m:ctrlPr>
+                    <w:rPr>
+                      <w:rFonts w:ascii="Cambria Math" w:eastAsiaTheme="minorEastAsia" w:hAnsi="Cambria Math" w:cs="Times New Roman"/>
+                      <w:i/>
+                      <w:sz w:val="24"/>
+                      <w:szCs w:val="24"/>
+                    </w:rPr>
+                  </m:ctrlPr>
+                </m:sSubPr>
+                <m:e>
+                  <m:r>
+                    <w:rPr>
+                      <w:rFonts w:ascii="Cambria Math" w:eastAsiaTheme="minorEastAsia" w:hAnsi="Cambria Math" w:cs="Times New Roman"/>
+                      <w:sz w:val="24"/>
+                      <w:szCs w:val="24"/>
+                    </w:rPr>
+                    <m:t>P</m:t>
+                  </m:r>
+                </m:e>
+                <m:sub>
+                  <m:r>
+                    <w:rPr>
+                      <w:rFonts w:ascii="Cambria Math" w:eastAsiaTheme="minorEastAsia" w:hAnsi="Cambria Math" w:cs="Times New Roman"/>
+                      <w:sz w:val="24"/>
+                      <w:szCs w:val="24"/>
+                    </w:rPr>
+                    <m:t>b</m:t>
+                  </m:r>
+                </m:sub>
+              </m:sSub>
+              <m:r>
+                <w:rPr>
+                  <w:rFonts w:ascii="Cambria Math" w:eastAsiaTheme="minorEastAsia" w:hAnsi="Cambria Math" w:cs="Times New Roman"/>
+                  <w:sz w:val="24"/>
+                  <w:szCs w:val="24"/>
+                </w:rPr>
+                <m:t>=Q</m:t>
+              </m:r>
+              <m:d>
+                <m:dPr>
+                  <m:ctrlPr>
+                    <w:rPr>
+                      <w:rFonts w:ascii="Cambria Math" w:eastAsiaTheme="minorEastAsia" w:hAnsi="Cambria Math" w:cs="Times New Roman"/>
+                      <w:i/>
+                      <w:sz w:val="24"/>
+                      <w:szCs w:val="24"/>
+                    </w:rPr>
+                  </m:ctrlPr>
+                </m:dPr>
+                <m:e>
+                  <m:f>
+                    <m:fPr>
+                      <m:ctrlPr>
+                        <w:rPr>
+                          <w:rFonts w:ascii="Cambria Math" w:eastAsiaTheme="minorEastAsia" w:hAnsi="Cambria Math" w:cs="Times New Roman"/>
+                          <w:i/>
+                          <w:sz w:val="24"/>
+                          <w:szCs w:val="24"/>
+                        </w:rPr>
+                      </m:ctrlPr>
+                    </m:fPr>
+                    <m:num>
+                      <m:r>
+                        <w:rPr>
+                          <w:rFonts w:ascii="Cambria Math" w:eastAsiaTheme="minorEastAsia" w:hAnsi="Cambria Math" w:cs="Times New Roman"/>
+                          <w:sz w:val="24"/>
+                          <w:szCs w:val="24"/>
+                        </w:rPr>
+                        <m:t>1</m:t>
+                      </m:r>
+                    </m:num>
+                    <m:den>
+                      <m:sSub>
+                        <m:sSubPr>
+                          <m:ctrlPr>
+                            <w:rPr>
+                              <w:rFonts w:ascii="Cambria Math" w:eastAsiaTheme="minorEastAsia" w:hAnsi="Cambria Math" w:cs="Times New Roman"/>
+                              <w:i/>
+                              <w:sz w:val="24"/>
+                              <w:szCs w:val="24"/>
+                            </w:rPr>
+                          </m:ctrlPr>
+                        </m:sSubPr>
+                        <m:e>
+                          <m:r>
+                            <w:rPr>
+                              <w:rFonts w:ascii="Cambria Math" w:eastAsiaTheme="minorEastAsia" w:hAnsi="Cambria Math" w:cs="Times New Roman"/>
+                              <w:sz w:val="24"/>
+                              <w:szCs w:val="24"/>
+                            </w:rPr>
+                            <m:t>σ</m:t>
+                          </m:r>
+                        </m:e>
+                        <m:sub>
+                          <m:r>
+                            <w:rPr>
+                              <w:rFonts w:ascii="Cambria Math" w:eastAsiaTheme="minorEastAsia" w:hAnsi="Cambria Math" w:cs="Times New Roman"/>
+                              <w:sz w:val="24"/>
+                              <w:szCs w:val="24"/>
+                            </w:rPr>
+                            <m:t>n</m:t>
+                          </m:r>
+                        </m:sub>
+                      </m:sSub>
+                    </m:den>
+                  </m:f>
+                </m:e>
+              </m:d>
+              <m:r>
+                <w:rPr>
+                  <w:rFonts w:ascii="Cambria Math" w:eastAsiaTheme="minorEastAsia" w:hAnsi="Cambria Math" w:cs="Times New Roman"/>
+                  <w:sz w:val="24"/>
+                  <w:szCs w:val="24"/>
+                </w:rPr>
+                <m:t>=Q</m:t>
+              </m:r>
+              <m:d>
+                <m:dPr>
+                  <m:ctrlPr>
+                    <w:rPr>
+                      <w:rFonts w:ascii="Cambria Math" w:eastAsiaTheme="minorEastAsia" w:hAnsi="Cambria Math" w:cs="Times New Roman"/>
+                      <w:i/>
+                      <w:sz w:val="24"/>
+                      <w:szCs w:val="24"/>
+                    </w:rPr>
+                  </m:ctrlPr>
+                </m:dPr>
+                <m:e>
+                  <m:rad>
+                    <m:radPr>
+                      <m:degHide m:val="1"/>
+                      <m:ctrlPr>
+                        <w:rPr>
+                          <w:rFonts w:ascii="Cambria Math" w:eastAsiaTheme="minorEastAsia" w:hAnsi="Cambria Math" w:cs="Times New Roman"/>
+                          <w:i/>
+                          <w:sz w:val="24"/>
+                          <w:szCs w:val="24"/>
+                        </w:rPr>
+                      </m:ctrlPr>
+                    </m:radPr>
+                    <m:deg/>
+                    <m:e>
+                      <m:r>
+                        <w:rPr>
+                          <w:rFonts w:ascii="Cambria Math" w:eastAsiaTheme="minorEastAsia" w:hAnsi="Cambria Math" w:cs="Times New Roman"/>
+                          <w:sz w:val="24"/>
+                          <w:szCs w:val="24"/>
+                        </w:rPr>
+                        <m:t>2SN</m:t>
+                      </m:r>
+                      <m:sSub>
+                        <m:sSubPr>
+                          <m:ctrlPr>
+                            <w:rPr>
+                              <w:rFonts w:ascii="Cambria Math" w:eastAsiaTheme="minorEastAsia" w:hAnsi="Cambria Math" w:cs="Times New Roman"/>
+                              <w:i/>
+                              <w:sz w:val="24"/>
+                              <w:szCs w:val="24"/>
+                            </w:rPr>
+                          </m:ctrlPr>
+                        </m:sSubPr>
+                        <m:e>
+                          <m:r>
+                            <w:rPr>
+                              <w:rFonts w:ascii="Cambria Math" w:eastAsiaTheme="minorEastAsia" w:hAnsi="Cambria Math" w:cs="Times New Roman"/>
+                              <w:sz w:val="24"/>
+                              <w:szCs w:val="24"/>
+                            </w:rPr>
+                            <m:t>R</m:t>
+                          </m:r>
+                        </m:e>
+                        <m:sub>
+                          <m:r>
+                            <w:rPr>
+                              <w:rFonts w:ascii="Cambria Math" w:eastAsiaTheme="minorEastAsia" w:hAnsi="Cambria Math" w:cs="Times New Roman"/>
+                              <w:sz w:val="24"/>
+                              <w:szCs w:val="24"/>
+                            </w:rPr>
+                            <m:t>BPSK</m:t>
+                          </m:r>
+                        </m:sub>
+                      </m:sSub>
+                    </m:e>
+                  </m:rad>
+                </m:e>
+              </m:d>
+              <m:r>
+                <w:rPr>
+                  <w:rFonts w:ascii="Cambria Math" w:eastAsiaTheme="minorEastAsia" w:hAnsi="Cambria Math" w:cs="Times New Roman"/>
+                  <w:sz w:val="24"/>
+                  <w:szCs w:val="24"/>
+                </w:rPr>
+                <m:t>#</m:t>
+              </m:r>
+              <m:d>
+                <m:dPr>
+                  <m:ctrlPr>
+                    <w:rPr>
+                      <w:rFonts w:ascii="Cambria Math" w:eastAsiaTheme="minorEastAsia" w:hAnsi="Cambria Math" w:cs="Times New Roman"/>
+                      <w:i/>
+                      <w:sz w:val="24"/>
+                      <w:szCs w:val="24"/>
+                    </w:rPr>
+                  </m:ctrlPr>
+                </m:dPr>
+                <m:e>
+                  <m:r>
+                    <w:rPr>
+                      <w:rFonts w:ascii="Cambria Math" w:eastAsiaTheme="minorEastAsia" w:hAnsi="Cambria Math" w:cs="Times New Roman"/>
+                      <w:sz w:val="24"/>
+                      <w:szCs w:val="24"/>
+                    </w:rPr>
+                    <m:t>1</m:t>
+                  </m:r>
+                  <m:r>
+                    <w:rPr>
+                      <w:rFonts w:ascii="Cambria Math" w:eastAsiaTheme="minorEastAsia" w:hAnsi="Cambria Math" w:cs="Times New Roman"/>
+                      <w:sz w:val="24"/>
+                      <w:szCs w:val="24"/>
+                    </w:rPr>
+                    <m:t>4</m:t>
+                  </m:r>
+                </m:e>
+              </m:d>
+            </m:e>
+          </m:eqArr>
+        </m:oMath>
+      </m:oMathPara>
     </w:p>
     <w:p>
       <w:pPr>

</xml_diff>